<commit_message>
Updated Concrete Canvas GDD.docx
Updated GDD for Concrete Canvas.
</commit_message>
<xml_diff>
--- a/GDD/Concrete Canvas GDD.docx
+++ b/GDD/Concrete Canvas GDD.docx
@@ -1934,7 +1934,39 @@
           <w:szCs w:val="24"/>
         </w:rPr>
         <w:lastRenderedPageBreak/>
-        <w:t>Movement throughout the world will be on a fixed plain. There will be allowed four way movements that will take place in a 2.5 dimensional world. The movement of the characters will be based on key stroke on a keyboard.</w:t>
+        <w:t>Movement through</w:t>
+      </w:r>
+      <w:r>
+        <w:rPr>
+          <w:rFonts w:eastAsia="Cambria"/>
+          <w:sz w:val="24"/>
+          <w:szCs w:val="24"/>
+        </w:rPr>
+        <w:t>out the world will be on a grid like</w:t>
+      </w:r>
+      <w:r>
+        <w:rPr>
+          <w:rFonts w:eastAsia="Cambria"/>
+          <w:sz w:val="24"/>
+          <w:szCs w:val="24"/>
+        </w:rPr>
+        <w:t xml:space="preserve"> plain. There will be allowed four way movements that will take place in a 2.5 dimensional world. The movement of the characters will be based</w:t>
+      </w:r>
+      <w:r>
+        <w:rPr>
+          <w:rFonts w:eastAsia="Cambria"/>
+          <w:sz w:val="24"/>
+          <w:szCs w:val="24"/>
+        </w:rPr>
+        <w:t xml:space="preserve"> on key strokes made</w:t>
+      </w:r>
+      <w:r>
+        <w:rPr>
+          <w:rFonts w:eastAsia="Cambria"/>
+          <w:sz w:val="24"/>
+          <w:szCs w:val="24"/>
+        </w:rPr>
+        <w:t xml:space="preserve"> on a keyboard.</w:t>
       </w:r>
     </w:p>
     <w:p>
@@ -1957,7 +1989,23 @@
           <w:sz w:val="24"/>
           <w:szCs w:val="24"/>
         </w:rPr>
-        <w:t xml:space="preserve">The characters are allowed to interact with the environment by colorizing the world around them. The character is allowed to move and interact with items placed in different areas. The sprite characters can pick up a variety of different item power-ups for use with other environments. </w:t>
+        <w:t>The characters are allowed to interact with t</w:t>
+      </w:r>
+      <w:r>
+        <w:rPr>
+          <w:rFonts w:eastAsia="Cambria"/>
+          <w:sz w:val="24"/>
+          <w:szCs w:val="24"/>
+        </w:rPr>
+        <w:t>he environment by colorizing the</w:t>
+      </w:r>
+      <w:r>
+        <w:rPr>
+          <w:rFonts w:eastAsia="Cambria"/>
+          <w:sz w:val="24"/>
+          <w:szCs w:val="24"/>
+        </w:rPr>
+        <w:t xml:space="preserve"> world around them. The character is allowed to move and interact with items placed in different areas. The sprite characters can pick up a variety of different item power-ups for use with other environments. </w:t>
       </w:r>
     </w:p>
     <w:p>
@@ -2191,23 +2239,175 @@
         </w:rPr>
         <w:t xml:space="preserve">Light post will be placed around the areas, </w:t>
       </w:r>
-      <w:proofErr w:type="gramStart"/>
-      <w:r>
-        <w:rPr>
-          <w:rFonts w:eastAsia="Cambria"/>
-          <w:sz w:val="24"/>
-          <w:szCs w:val="24"/>
-        </w:rPr>
-        <w:t>Exposing</w:t>
-      </w:r>
-      <w:proofErr w:type="gramEnd"/>
-      <w:r>
-        <w:rPr>
-          <w:rFonts w:eastAsia="Cambria"/>
-          <w:sz w:val="24"/>
-          <w:szCs w:val="24"/>
-        </w:rPr>
-        <w:t xml:space="preserve"> the character to be seen easily. </w:t>
+      <w:r>
+        <w:rPr>
+          <w:rFonts w:eastAsia="Cambria"/>
+          <w:sz w:val="24"/>
+          <w:szCs w:val="24"/>
+        </w:rPr>
+        <w:t>exposing</w:t>
+      </w:r>
+      <w:r>
+        <w:rPr>
+          <w:rFonts w:eastAsia="Cambria"/>
+          <w:sz w:val="24"/>
+          <w:szCs w:val="24"/>
+        </w:rPr>
+        <w:t xml:space="preserve"> the character to be seen easily.</w:t>
+      </w:r>
+    </w:p>
+    <w:p>
+      <w:pPr>
+        <w:spacing w:before="51"/>
+        <w:ind w:left="821"/>
+        <w:rPr>
+          <w:rFonts w:eastAsia="Cambria"/>
+          <w:sz w:val="24"/>
+          <w:szCs w:val="24"/>
+        </w:rPr>
+      </w:pPr>
+    </w:p>
+    <w:p>
+      <w:pPr>
+        <w:spacing w:before="51"/>
+        <w:ind w:left="821"/>
+        <w:rPr>
+          <w:rFonts w:eastAsia="Cambria"/>
+          <w:sz w:val="24"/>
+          <w:szCs w:val="24"/>
+        </w:rPr>
+      </w:pPr>
+      <w:r>
+        <w:rPr>
+          <w:rFonts w:eastAsia="Cambria"/>
+          <w:sz w:val="24"/>
+          <w:szCs w:val="24"/>
+        </w:rPr>
+        <w:t>Enemies</w:t>
+      </w:r>
+    </w:p>
+    <w:p>
+      <w:pPr>
+        <w:pStyle w:val="ListParagraph"/>
+        <w:numPr>
+          <w:ilvl w:val="0"/>
+          <w:numId w:val="10"/>
+        </w:numPr>
+        <w:spacing w:before="51"/>
+        <w:rPr>
+          <w:rFonts w:eastAsia="Cambria"/>
+          <w:sz w:val="24"/>
+          <w:szCs w:val="24"/>
+        </w:rPr>
+      </w:pPr>
+      <w:r>
+        <w:rPr>
+          <w:rFonts w:eastAsia="Cambria"/>
+          <w:sz w:val="24"/>
+          <w:szCs w:val="24"/>
+        </w:rPr>
+        <w:t>Enemy AI is used, Q</w:t>
+      </w:r>
+      <w:r>
+        <w:rPr>
+          <w:rFonts w:eastAsia="Cambria"/>
+          <w:sz w:val="24"/>
+          <w:szCs w:val="24"/>
+        </w:rPr>
+        <w:t>-</w:t>
+      </w:r>
+      <w:r>
+        <w:rPr>
+          <w:rFonts w:eastAsia="Cambria"/>
+          <w:sz w:val="24"/>
+          <w:szCs w:val="24"/>
+        </w:rPr>
+        <w:t>Learning is used to make the enemies move through the grid</w:t>
+      </w:r>
+    </w:p>
+    <w:p>
+      <w:pPr>
+        <w:pStyle w:val="ListParagraph"/>
+        <w:numPr>
+          <w:ilvl w:val="0"/>
+          <w:numId w:val="10"/>
+        </w:numPr>
+        <w:spacing w:before="51"/>
+        <w:rPr>
+          <w:rFonts w:eastAsia="Cambria"/>
+          <w:sz w:val="24"/>
+          <w:szCs w:val="24"/>
+        </w:rPr>
+      </w:pPr>
+      <w:r>
+        <w:rPr>
+          <w:rFonts w:eastAsia="Cambria"/>
+          <w:sz w:val="24"/>
+          <w:szCs w:val="24"/>
+        </w:rPr>
+        <w:t>The enemies have different attributes. There are 2 enemies, growth for more enemies available.</w:t>
+      </w:r>
+    </w:p>
+    <w:p>
+      <w:pPr>
+        <w:pStyle w:val="ListParagraph"/>
+        <w:numPr>
+          <w:ilvl w:val="0"/>
+          <w:numId w:val="10"/>
+        </w:numPr>
+        <w:spacing w:before="51"/>
+        <w:rPr>
+          <w:rFonts w:eastAsia="Cambria"/>
+          <w:sz w:val="24"/>
+          <w:szCs w:val="24"/>
+        </w:rPr>
+      </w:pPr>
+      <w:r>
+        <w:rPr>
+          <w:rFonts w:eastAsia="Cambria"/>
+          <w:sz w:val="24"/>
+          <w:szCs w:val="24"/>
+        </w:rPr>
+        <w:t xml:space="preserve">Enemy Painter: this enemy goes around and paints over areas player has colorized. Paints the areas and brings back to a grey scale. </w:t>
+      </w:r>
+    </w:p>
+    <w:p>
+      <w:pPr>
+        <w:pStyle w:val="ListParagraph"/>
+        <w:numPr>
+          <w:ilvl w:val="0"/>
+          <w:numId w:val="10"/>
+        </w:numPr>
+        <w:spacing w:before="51"/>
+        <w:rPr>
+          <w:rFonts w:eastAsia="Cambria"/>
+          <w:sz w:val="24"/>
+          <w:szCs w:val="24"/>
+        </w:rPr>
+      </w:pPr>
+      <w:r>
+        <w:rPr>
+          <w:rFonts w:eastAsia="Cambria"/>
+          <w:sz w:val="24"/>
+          <w:szCs w:val="24"/>
+        </w:rPr>
+        <w:t>Police Officer/Security Guard, walk through the grid</w:t>
+      </w:r>
+      <w:r>
+        <w:rPr>
+          <w:rFonts w:eastAsia="Cambria"/>
+          <w:sz w:val="24"/>
+          <w:szCs w:val="24"/>
+        </w:rPr>
+        <w:t>. This enemy can call for assistance. Direct the painter to areas where colorization was done</w:t>
+      </w:r>
+      <w:r>
+        <w:rPr>
+          <w:rFonts w:eastAsia="Cambria"/>
+          <w:sz w:val="24"/>
+          <w:szCs w:val="24"/>
+        </w:rPr>
+        <w:t>, and have the painter repaint the area(s).</w:t>
       </w:r>
     </w:p>
     <w:p>
@@ -2308,7 +2508,7 @@
           <w:sz w:val="24"/>
           <w:szCs w:val="24"/>
         </w:rPr>
-        <w:t>Food for distraction.</w:t>
+        <w:t xml:space="preserve">There are various different items to distract the enemy. </w:t>
       </w:r>
     </w:p>
     <w:p>
@@ -2331,8 +2531,51 @@
           <w:sz w:val="24"/>
           <w:szCs w:val="24"/>
         </w:rPr>
+        <w:t>Food for distraction.</w:t>
+      </w:r>
+      <w:r>
+        <w:rPr>
+          <w:rFonts w:eastAsia="Cambria"/>
+          <w:sz w:val="24"/>
+          <w:szCs w:val="24"/>
+        </w:rPr>
+        <w:t xml:space="preserve"> </w:t>
+      </w:r>
+    </w:p>
+    <w:p>
+      <w:pPr>
+        <w:pStyle w:val="ListParagraph"/>
+        <w:numPr>
+          <w:ilvl w:val="0"/>
+          <w:numId w:val="8"/>
+        </w:numPr>
+        <w:spacing w:before="51"/>
+        <w:rPr>
+          <w:rFonts w:eastAsia="Cambria"/>
+          <w:sz w:val="24"/>
+          <w:szCs w:val="24"/>
+        </w:rPr>
+      </w:pPr>
+      <w:r>
+        <w:rPr>
+          <w:rFonts w:eastAsia="Cambria"/>
+          <w:sz w:val="24"/>
+          <w:szCs w:val="24"/>
+        </w:rPr>
         <w:t>“Paint Bombs” or paint buckets to distract enemies.</w:t>
       </w:r>
+    </w:p>
+    <w:p>
+      <w:pPr>
+        <w:pStyle w:val="ListParagraph"/>
+        <w:spacing w:before="51"/>
+        <w:ind w:left="1541"/>
+        <w:rPr>
+          <w:rFonts w:eastAsia="Cambria"/>
+          <w:sz w:val="24"/>
+          <w:szCs w:val="24"/>
+        </w:rPr>
+      </w:pPr>
     </w:p>
     <w:p>
       <w:pPr>
@@ -2373,18 +2616,8 @@
           <w:sz w:val="24"/>
           <w:szCs w:val="24"/>
         </w:rPr>
-        <w:t xml:space="preserve">Added skateboard/roller blades to increase speed to traverse the </w:t>
-      </w:r>
-      <w:proofErr w:type="spellStart"/>
-      <w:r>
-        <w:rPr>
-          <w:rFonts w:eastAsia="Cambria"/>
-          <w:sz w:val="24"/>
-          <w:szCs w:val="24"/>
-        </w:rPr>
-        <w:t>gride</w:t>
-      </w:r>
-      <w:proofErr w:type="spellEnd"/>
+        <w:t>Added skateboard/roller blades to increase speed to traverse the grid</w:t>
+      </w:r>
     </w:p>
     <w:p>
       <w:pPr>
@@ -2445,6 +2678,7 @@
         </w:rPr>
       </w:pPr>
       <w:r>
+        <w:lastRenderedPageBreak/>
         <w:pict>
           <v:group id="_x0000_s1041" style="position:absolute;left:0;text-align:left;margin-left:86pt;margin-top:-6.1pt;width:440pt;height:42.5pt;z-index:-251658752;mso-position-horizontal-relative:page" coordorigin="1720,-122" coordsize="8800,850">
             <v:shape id="_x0000_s1043" style="position:absolute;left:1800;top:-112;width:8640;height:760" coordorigin="1800,-112" coordsize="8640,760" path="m1800,-112r,760l10440,648r,-760l1800,-112xe" fillcolor="red" stroked="f">
@@ -2777,7 +3011,14 @@
           <w:sz w:val="24"/>
           <w:szCs w:val="24"/>
         </w:rPr>
-        <w:t xml:space="preserve">The user can use keyboard or mouse to move the characters. Movement would be used with the standard WASD. </w:t>
+        <w:t xml:space="preserve">The user can use keyboard or mouse to move the characters. Movement would </w:t>
+      </w:r>
+      <w:r>
+        <w:rPr>
+          <w:sz w:val="24"/>
+          <w:szCs w:val="24"/>
+        </w:rPr>
+        <w:t>be used with the standard WASD, or mouse clicks to move the character.</w:t>
       </w:r>
     </w:p>
     <w:p>
@@ -2954,8 +3195,7 @@
           <w:ilvl w:val="0"/>
           <w:numId w:val="6"/>
         </w:numPr>
-        <w:spacing w:line="282" w:lineRule="auto"/>
-        <w:ind w:right="434"/>
+        <w:ind w:left="490" w:right="432" w:firstLine="0"/>
         <w:rPr>
           <w:rFonts w:eastAsia="Cambria"/>
           <w:sz w:val="24"/>
@@ -3381,8 +3621,7 @@
           <w:ilvl w:val="0"/>
           <w:numId w:val="7"/>
         </w:numPr>
-        <w:spacing w:line="282" w:lineRule="auto"/>
-        <w:ind w:right="169"/>
+        <w:ind w:left="461" w:right="173" w:firstLine="0"/>
         <w:rPr>
           <w:rFonts w:eastAsia="Cambria"/>
           <w:sz w:val="24"/>
@@ -3495,6 +3734,7 @@
           <w:numId w:val="7"/>
         </w:numPr>
         <w:spacing w:before="32"/>
+        <w:ind w:left="461" w:firstLine="0"/>
         <w:rPr>
           <w:rFonts w:eastAsia="Cambria"/>
           <w:sz w:val="24"/>
@@ -3518,6 +3758,7 @@
           <w:numId w:val="7"/>
         </w:numPr>
         <w:spacing w:before="32"/>
+        <w:ind w:left="461" w:firstLine="0"/>
         <w:rPr>
           <w:rFonts w:eastAsia="Cambria"/>
           <w:sz w:val="24"/>
@@ -3541,6 +3782,7 @@
           <w:numId w:val="7"/>
         </w:numPr>
         <w:spacing w:before="32"/>
+        <w:ind w:left="461" w:firstLine="0"/>
         <w:rPr>
           <w:rFonts w:eastAsia="Cambria"/>
           <w:sz w:val="24"/>
@@ -3564,19 +3806,20 @@
           <w:numId w:val="7"/>
         </w:numPr>
         <w:spacing w:before="32"/>
-        <w:rPr>
-          <w:rFonts w:eastAsia="Cambria"/>
-          <w:sz w:val="24"/>
-          <w:szCs w:val="24"/>
-        </w:rPr>
-      </w:pPr>
-      <w:r>
-        <w:rPr>
-          <w:rFonts w:eastAsia="Cambria"/>
-          <w:sz w:val="24"/>
-          <w:szCs w:val="24"/>
-        </w:rPr>
-        <w:t>Background Music, (hip-hop music, progressive, jazzy)</w:t>
+        <w:ind w:left="461" w:firstLine="0"/>
+        <w:rPr>
+          <w:rFonts w:eastAsia="Cambria"/>
+          <w:sz w:val="24"/>
+          <w:szCs w:val="24"/>
+        </w:rPr>
+      </w:pPr>
+      <w:r>
+        <w:rPr>
+          <w:rFonts w:eastAsia="Cambria"/>
+          <w:sz w:val="24"/>
+          <w:szCs w:val="24"/>
+        </w:rPr>
+        <w:t xml:space="preserve">Character Sounds. </w:t>
       </w:r>
     </w:p>
     <w:p>
@@ -3587,19 +3830,20 @@
           <w:numId w:val="7"/>
         </w:numPr>
         <w:spacing w:before="32"/>
-        <w:rPr>
-          <w:rFonts w:eastAsia="Cambria"/>
-          <w:sz w:val="24"/>
-          <w:szCs w:val="24"/>
-        </w:rPr>
-      </w:pPr>
-      <w:r>
-        <w:rPr>
-          <w:rFonts w:eastAsia="Cambria"/>
-          <w:sz w:val="24"/>
-          <w:szCs w:val="24"/>
-        </w:rPr>
-        <w:t>Several Characters available for use</w:t>
+        <w:ind w:left="461" w:firstLine="0"/>
+        <w:rPr>
+          <w:rFonts w:eastAsia="Cambria"/>
+          <w:sz w:val="24"/>
+          <w:szCs w:val="24"/>
+        </w:rPr>
+      </w:pPr>
+      <w:r>
+        <w:rPr>
+          <w:rFonts w:eastAsia="Cambria"/>
+          <w:sz w:val="24"/>
+          <w:szCs w:val="24"/>
+        </w:rPr>
+        <w:t>Background Music, (hip-hop music, progressive, jazzy)</w:t>
       </w:r>
     </w:p>
     <w:p>
@@ -3610,6 +3854,31 @@
           <w:numId w:val="7"/>
         </w:numPr>
         <w:spacing w:before="32"/>
+        <w:ind w:left="461" w:firstLine="0"/>
+        <w:rPr>
+          <w:rFonts w:eastAsia="Cambria"/>
+          <w:sz w:val="24"/>
+          <w:szCs w:val="24"/>
+        </w:rPr>
+      </w:pPr>
+      <w:r>
+        <w:rPr>
+          <w:rFonts w:eastAsia="Cambria"/>
+          <w:sz w:val="24"/>
+          <w:szCs w:val="24"/>
+        </w:rPr>
+        <w:t>Several Characters available for use</w:t>
+      </w:r>
+    </w:p>
+    <w:p>
+      <w:pPr>
+        <w:pStyle w:val="ListParagraph"/>
+        <w:numPr>
+          <w:ilvl w:val="0"/>
+          <w:numId w:val="7"/>
+        </w:numPr>
+        <w:spacing w:before="32"/>
+        <w:ind w:left="461" w:firstLine="0"/>
         <w:rPr>
           <w:rFonts w:eastAsia="Cambria"/>
           <w:sz w:val="24"/>
@@ -4139,6 +4408,119 @@
 <file path=word/numbering.xml><?xml version="1.0" encoding="utf-8"?>
 <w:numbering xmlns:ve="http://schemas.openxmlformats.org/markup-compatibility/2006" xmlns:o="urn:schemas-microsoft-com:office:office" xmlns:r="http://schemas.openxmlformats.org/officeDocument/2006/relationships" xmlns:m="http://schemas.openxmlformats.org/officeDocument/2006/math" xmlns:v="urn:schemas-microsoft-com:vml" xmlns:wp="http://schemas.openxmlformats.org/drawingml/2006/wordprocessingDrawing" xmlns:w10="urn:schemas-microsoft-com:office:word" xmlns:w="http://schemas.openxmlformats.org/wordprocessingml/2006/main" xmlns:wne="http://schemas.microsoft.com/office/word/2006/wordml">
   <w:abstractNum w:abstractNumId="0">
+    <w:nsid w:val="0A337FB0"/>
+    <w:multiLevelType w:val="hybridMultilevel"/>
+    <w:tmpl w:val="A6F0B3A8"/>
+    <w:lvl w:ilvl="0" w:tplc="04090001">
+      <w:start w:val="1"/>
+      <w:numFmt w:val="bullet"/>
+      <w:lvlText w:val=""/>
+      <w:lvlJc w:val="left"/>
+      <w:pPr>
+        <w:ind w:left="2160" w:hanging="360"/>
+      </w:pPr>
+      <w:rPr>
+        <w:rFonts w:ascii="Symbol" w:hAnsi="Symbol" w:hint="default"/>
+      </w:rPr>
+    </w:lvl>
+    <w:lvl w:ilvl="1" w:tplc="04090003" w:tentative="1">
+      <w:start w:val="1"/>
+      <w:numFmt w:val="bullet"/>
+      <w:lvlText w:val="o"/>
+      <w:lvlJc w:val="left"/>
+      <w:pPr>
+        <w:ind w:left="2880" w:hanging="360"/>
+      </w:pPr>
+      <w:rPr>
+        <w:rFonts w:ascii="Courier New" w:hAnsi="Courier New" w:cs="Courier New" w:hint="default"/>
+      </w:rPr>
+    </w:lvl>
+    <w:lvl w:ilvl="2" w:tplc="04090005" w:tentative="1">
+      <w:start w:val="1"/>
+      <w:numFmt w:val="bullet"/>
+      <w:lvlText w:val=""/>
+      <w:lvlJc w:val="left"/>
+      <w:pPr>
+        <w:ind w:left="3600" w:hanging="360"/>
+      </w:pPr>
+      <w:rPr>
+        <w:rFonts w:ascii="Wingdings" w:hAnsi="Wingdings" w:hint="default"/>
+      </w:rPr>
+    </w:lvl>
+    <w:lvl w:ilvl="3" w:tplc="04090001" w:tentative="1">
+      <w:start w:val="1"/>
+      <w:numFmt w:val="bullet"/>
+      <w:lvlText w:val=""/>
+      <w:lvlJc w:val="left"/>
+      <w:pPr>
+        <w:ind w:left="4320" w:hanging="360"/>
+      </w:pPr>
+      <w:rPr>
+        <w:rFonts w:ascii="Symbol" w:hAnsi="Symbol" w:hint="default"/>
+      </w:rPr>
+    </w:lvl>
+    <w:lvl w:ilvl="4" w:tplc="04090003" w:tentative="1">
+      <w:start w:val="1"/>
+      <w:numFmt w:val="bullet"/>
+      <w:lvlText w:val="o"/>
+      <w:lvlJc w:val="left"/>
+      <w:pPr>
+        <w:ind w:left="5040" w:hanging="360"/>
+      </w:pPr>
+      <w:rPr>
+        <w:rFonts w:ascii="Courier New" w:hAnsi="Courier New" w:cs="Courier New" w:hint="default"/>
+      </w:rPr>
+    </w:lvl>
+    <w:lvl w:ilvl="5" w:tplc="04090005" w:tentative="1">
+      <w:start w:val="1"/>
+      <w:numFmt w:val="bullet"/>
+      <w:lvlText w:val=""/>
+      <w:lvlJc w:val="left"/>
+      <w:pPr>
+        <w:ind w:left="5760" w:hanging="360"/>
+      </w:pPr>
+      <w:rPr>
+        <w:rFonts w:ascii="Wingdings" w:hAnsi="Wingdings" w:hint="default"/>
+      </w:rPr>
+    </w:lvl>
+    <w:lvl w:ilvl="6" w:tplc="04090001" w:tentative="1">
+      <w:start w:val="1"/>
+      <w:numFmt w:val="bullet"/>
+      <w:lvlText w:val=""/>
+      <w:lvlJc w:val="left"/>
+      <w:pPr>
+        <w:ind w:left="6480" w:hanging="360"/>
+      </w:pPr>
+      <w:rPr>
+        <w:rFonts w:ascii="Symbol" w:hAnsi="Symbol" w:hint="default"/>
+      </w:rPr>
+    </w:lvl>
+    <w:lvl w:ilvl="7" w:tplc="04090003" w:tentative="1">
+      <w:start w:val="1"/>
+      <w:numFmt w:val="bullet"/>
+      <w:lvlText w:val="o"/>
+      <w:lvlJc w:val="left"/>
+      <w:pPr>
+        <w:ind w:left="7200" w:hanging="360"/>
+      </w:pPr>
+      <w:rPr>
+        <w:rFonts w:ascii="Courier New" w:hAnsi="Courier New" w:cs="Courier New" w:hint="default"/>
+      </w:rPr>
+    </w:lvl>
+    <w:lvl w:ilvl="8" w:tplc="04090005" w:tentative="1">
+      <w:start w:val="1"/>
+      <w:numFmt w:val="bullet"/>
+      <w:lvlText w:val=""/>
+      <w:lvlJc w:val="left"/>
+      <w:pPr>
+        <w:ind w:left="7920" w:hanging="360"/>
+      </w:pPr>
+      <w:rPr>
+        <w:rFonts w:ascii="Wingdings" w:hAnsi="Wingdings" w:hint="default"/>
+      </w:rPr>
+    </w:lvl>
+  </w:abstractNum>
+  <w:abstractNum w:abstractNumId="1">
     <w:nsid w:val="12660B8B"/>
     <w:multiLevelType w:val="hybridMultilevel"/>
     <w:tmpl w:val="1E3AE3F2"/>
@@ -4251,7 +4633,120 @@
       </w:rPr>
     </w:lvl>
   </w:abstractNum>
-  <w:abstractNum w:abstractNumId="1">
+  <w:abstractNum w:abstractNumId="2">
+    <w:nsid w:val="321228F7"/>
+    <w:multiLevelType w:val="hybridMultilevel"/>
+    <w:tmpl w:val="A5BA5720"/>
+    <w:lvl w:ilvl="0" w:tplc="04090001">
+      <w:start w:val="1"/>
+      <w:numFmt w:val="bullet"/>
+      <w:lvlText w:val=""/>
+      <w:lvlJc w:val="left"/>
+      <w:pPr>
+        <w:ind w:left="1590" w:hanging="360"/>
+      </w:pPr>
+      <w:rPr>
+        <w:rFonts w:ascii="Symbol" w:hAnsi="Symbol" w:hint="default"/>
+      </w:rPr>
+    </w:lvl>
+    <w:lvl w:ilvl="1" w:tplc="04090003" w:tentative="1">
+      <w:start w:val="1"/>
+      <w:numFmt w:val="bullet"/>
+      <w:lvlText w:val="o"/>
+      <w:lvlJc w:val="left"/>
+      <w:pPr>
+        <w:ind w:left="2310" w:hanging="360"/>
+      </w:pPr>
+      <w:rPr>
+        <w:rFonts w:ascii="Courier New" w:hAnsi="Courier New" w:cs="Courier New" w:hint="default"/>
+      </w:rPr>
+    </w:lvl>
+    <w:lvl w:ilvl="2" w:tplc="04090005" w:tentative="1">
+      <w:start w:val="1"/>
+      <w:numFmt w:val="bullet"/>
+      <w:lvlText w:val=""/>
+      <w:lvlJc w:val="left"/>
+      <w:pPr>
+        <w:ind w:left="3030" w:hanging="360"/>
+      </w:pPr>
+      <w:rPr>
+        <w:rFonts w:ascii="Wingdings" w:hAnsi="Wingdings" w:hint="default"/>
+      </w:rPr>
+    </w:lvl>
+    <w:lvl w:ilvl="3" w:tplc="04090001" w:tentative="1">
+      <w:start w:val="1"/>
+      <w:numFmt w:val="bullet"/>
+      <w:lvlText w:val=""/>
+      <w:lvlJc w:val="left"/>
+      <w:pPr>
+        <w:ind w:left="3750" w:hanging="360"/>
+      </w:pPr>
+      <w:rPr>
+        <w:rFonts w:ascii="Symbol" w:hAnsi="Symbol" w:hint="default"/>
+      </w:rPr>
+    </w:lvl>
+    <w:lvl w:ilvl="4" w:tplc="04090003" w:tentative="1">
+      <w:start w:val="1"/>
+      <w:numFmt w:val="bullet"/>
+      <w:lvlText w:val="o"/>
+      <w:lvlJc w:val="left"/>
+      <w:pPr>
+        <w:ind w:left="4470" w:hanging="360"/>
+      </w:pPr>
+      <w:rPr>
+        <w:rFonts w:ascii="Courier New" w:hAnsi="Courier New" w:cs="Courier New" w:hint="default"/>
+      </w:rPr>
+    </w:lvl>
+    <w:lvl w:ilvl="5" w:tplc="04090005" w:tentative="1">
+      <w:start w:val="1"/>
+      <w:numFmt w:val="bullet"/>
+      <w:lvlText w:val=""/>
+      <w:lvlJc w:val="left"/>
+      <w:pPr>
+        <w:ind w:left="5190" w:hanging="360"/>
+      </w:pPr>
+      <w:rPr>
+        <w:rFonts w:ascii="Wingdings" w:hAnsi="Wingdings" w:hint="default"/>
+      </w:rPr>
+    </w:lvl>
+    <w:lvl w:ilvl="6" w:tplc="04090001" w:tentative="1">
+      <w:start w:val="1"/>
+      <w:numFmt w:val="bullet"/>
+      <w:lvlText w:val=""/>
+      <w:lvlJc w:val="left"/>
+      <w:pPr>
+        <w:ind w:left="5910" w:hanging="360"/>
+      </w:pPr>
+      <w:rPr>
+        <w:rFonts w:ascii="Symbol" w:hAnsi="Symbol" w:hint="default"/>
+      </w:rPr>
+    </w:lvl>
+    <w:lvl w:ilvl="7" w:tplc="04090003" w:tentative="1">
+      <w:start w:val="1"/>
+      <w:numFmt w:val="bullet"/>
+      <w:lvlText w:val="o"/>
+      <w:lvlJc w:val="left"/>
+      <w:pPr>
+        <w:ind w:left="6630" w:hanging="360"/>
+      </w:pPr>
+      <w:rPr>
+        <w:rFonts w:ascii="Courier New" w:hAnsi="Courier New" w:cs="Courier New" w:hint="default"/>
+      </w:rPr>
+    </w:lvl>
+    <w:lvl w:ilvl="8" w:tplc="04090005" w:tentative="1">
+      <w:start w:val="1"/>
+      <w:numFmt w:val="bullet"/>
+      <w:lvlText w:val=""/>
+      <w:lvlJc w:val="left"/>
+      <w:pPr>
+        <w:ind w:left="7350" w:hanging="360"/>
+      </w:pPr>
+      <w:rPr>
+        <w:rFonts w:ascii="Wingdings" w:hAnsi="Wingdings" w:hint="default"/>
+      </w:rPr>
+    </w:lvl>
+  </w:abstractNum>
+  <w:abstractNum w:abstractNumId="3">
     <w:nsid w:val="3BCC3C77"/>
     <w:multiLevelType w:val="hybridMultilevel"/>
     <w:tmpl w:val="E0E8B350"/>
@@ -4364,7 +4859,120 @@
       </w:rPr>
     </w:lvl>
   </w:abstractNum>
-  <w:abstractNum w:abstractNumId="2">
+  <w:abstractNum w:abstractNumId="4">
+    <w:nsid w:val="3E352A1E"/>
+    <w:multiLevelType w:val="hybridMultilevel"/>
+    <w:tmpl w:val="02560E7C"/>
+    <w:lvl w:ilvl="0" w:tplc="04090001">
+      <w:start w:val="1"/>
+      <w:numFmt w:val="bullet"/>
+      <w:lvlText w:val=""/>
+      <w:lvlJc w:val="left"/>
+      <w:pPr>
+        <w:ind w:left="720" w:hanging="360"/>
+      </w:pPr>
+      <w:rPr>
+        <w:rFonts w:ascii="Symbol" w:hAnsi="Symbol" w:hint="default"/>
+      </w:rPr>
+    </w:lvl>
+    <w:lvl w:ilvl="1" w:tplc="04090003" w:tentative="1">
+      <w:start w:val="1"/>
+      <w:numFmt w:val="bullet"/>
+      <w:lvlText w:val="o"/>
+      <w:lvlJc w:val="left"/>
+      <w:pPr>
+        <w:ind w:left="1440" w:hanging="360"/>
+      </w:pPr>
+      <w:rPr>
+        <w:rFonts w:ascii="Courier New" w:hAnsi="Courier New" w:cs="Courier New" w:hint="default"/>
+      </w:rPr>
+    </w:lvl>
+    <w:lvl w:ilvl="2" w:tplc="04090005" w:tentative="1">
+      <w:start w:val="1"/>
+      <w:numFmt w:val="bullet"/>
+      <w:lvlText w:val=""/>
+      <w:lvlJc w:val="left"/>
+      <w:pPr>
+        <w:ind w:left="2160" w:hanging="360"/>
+      </w:pPr>
+      <w:rPr>
+        <w:rFonts w:ascii="Wingdings" w:hAnsi="Wingdings" w:hint="default"/>
+      </w:rPr>
+    </w:lvl>
+    <w:lvl w:ilvl="3" w:tplc="04090001" w:tentative="1">
+      <w:start w:val="1"/>
+      <w:numFmt w:val="bullet"/>
+      <w:lvlText w:val=""/>
+      <w:lvlJc w:val="left"/>
+      <w:pPr>
+        <w:ind w:left="2880" w:hanging="360"/>
+      </w:pPr>
+      <w:rPr>
+        <w:rFonts w:ascii="Symbol" w:hAnsi="Symbol" w:hint="default"/>
+      </w:rPr>
+    </w:lvl>
+    <w:lvl w:ilvl="4" w:tplc="04090003" w:tentative="1">
+      <w:start w:val="1"/>
+      <w:numFmt w:val="bullet"/>
+      <w:lvlText w:val="o"/>
+      <w:lvlJc w:val="left"/>
+      <w:pPr>
+        <w:ind w:left="3600" w:hanging="360"/>
+      </w:pPr>
+      <w:rPr>
+        <w:rFonts w:ascii="Courier New" w:hAnsi="Courier New" w:cs="Courier New" w:hint="default"/>
+      </w:rPr>
+    </w:lvl>
+    <w:lvl w:ilvl="5" w:tplc="04090005" w:tentative="1">
+      <w:start w:val="1"/>
+      <w:numFmt w:val="bullet"/>
+      <w:lvlText w:val=""/>
+      <w:lvlJc w:val="left"/>
+      <w:pPr>
+        <w:ind w:left="4320" w:hanging="360"/>
+      </w:pPr>
+      <w:rPr>
+        <w:rFonts w:ascii="Wingdings" w:hAnsi="Wingdings" w:hint="default"/>
+      </w:rPr>
+    </w:lvl>
+    <w:lvl w:ilvl="6" w:tplc="04090001" w:tentative="1">
+      <w:start w:val="1"/>
+      <w:numFmt w:val="bullet"/>
+      <w:lvlText w:val=""/>
+      <w:lvlJc w:val="left"/>
+      <w:pPr>
+        <w:ind w:left="5040" w:hanging="360"/>
+      </w:pPr>
+      <w:rPr>
+        <w:rFonts w:ascii="Symbol" w:hAnsi="Symbol" w:hint="default"/>
+      </w:rPr>
+    </w:lvl>
+    <w:lvl w:ilvl="7" w:tplc="04090003" w:tentative="1">
+      <w:start w:val="1"/>
+      <w:numFmt w:val="bullet"/>
+      <w:lvlText w:val="o"/>
+      <w:lvlJc w:val="left"/>
+      <w:pPr>
+        <w:ind w:left="5760" w:hanging="360"/>
+      </w:pPr>
+      <w:rPr>
+        <w:rFonts w:ascii="Courier New" w:hAnsi="Courier New" w:cs="Courier New" w:hint="default"/>
+      </w:rPr>
+    </w:lvl>
+    <w:lvl w:ilvl="8" w:tplc="04090005" w:tentative="1">
+      <w:start w:val="1"/>
+      <w:numFmt w:val="bullet"/>
+      <w:lvlText w:val=""/>
+      <w:lvlJc w:val="left"/>
+      <w:pPr>
+        <w:ind w:left="6480" w:hanging="360"/>
+      </w:pPr>
+      <w:rPr>
+        <w:rFonts w:ascii="Wingdings" w:hAnsi="Wingdings" w:hint="default"/>
+      </w:rPr>
+    </w:lvl>
+  </w:abstractNum>
+  <w:abstractNum w:abstractNumId="5">
     <w:nsid w:val="41581480"/>
     <w:multiLevelType w:val="hybridMultilevel"/>
     <w:tmpl w:val="F43C4B68"/>
@@ -4477,7 +5085,7 @@
       </w:rPr>
     </w:lvl>
   </w:abstractNum>
-  <w:abstractNum w:abstractNumId="3">
+  <w:abstractNum w:abstractNumId="6">
     <w:nsid w:val="52327C11"/>
     <w:multiLevelType w:val="hybridMultilevel"/>
     <w:tmpl w:val="F552E026"/>
@@ -4493,7 +5101,7 @@
         <w:rFonts w:ascii="Symbol" w:hAnsi="Symbol" w:hint="default"/>
       </w:rPr>
     </w:lvl>
-    <w:lvl w:ilvl="1" w:tplc="04090003" w:tentative="1">
+    <w:lvl w:ilvl="1" w:tplc="04090003">
       <w:start w:val="1"/>
       <w:numFmt w:val="bullet"/>
       <w:lvlText w:val="o"/>
@@ -4505,7 +5113,7 @@
         <w:rFonts w:ascii="Courier New" w:hAnsi="Courier New" w:cs="Courier New" w:hint="default"/>
       </w:rPr>
     </w:lvl>
-    <w:lvl w:ilvl="2" w:tplc="04090005" w:tentative="1">
+    <w:lvl w:ilvl="2" w:tplc="04090005">
       <w:start w:val="1"/>
       <w:numFmt w:val="bullet"/>
       <w:lvlText w:val=""/>
@@ -4517,7 +5125,7 @@
         <w:rFonts w:ascii="Wingdings" w:hAnsi="Wingdings" w:hint="default"/>
       </w:rPr>
     </w:lvl>
-    <w:lvl w:ilvl="3" w:tplc="04090001" w:tentative="1">
+    <w:lvl w:ilvl="3" w:tplc="04090001">
       <w:start w:val="1"/>
       <w:numFmt w:val="bullet"/>
       <w:lvlText w:val=""/>
@@ -4529,7 +5137,7 @@
         <w:rFonts w:ascii="Symbol" w:hAnsi="Symbol" w:hint="default"/>
       </w:rPr>
     </w:lvl>
-    <w:lvl w:ilvl="4" w:tplc="04090003" w:tentative="1">
+    <w:lvl w:ilvl="4" w:tplc="04090003">
       <w:start w:val="1"/>
       <w:numFmt w:val="bullet"/>
       <w:lvlText w:val="o"/>
@@ -4590,7 +5198,7 @@
       </w:rPr>
     </w:lvl>
   </w:abstractNum>
-  <w:abstractNum w:abstractNumId="4">
+  <w:abstractNum w:abstractNumId="7">
     <w:nsid w:val="53DD7B8F"/>
     <w:multiLevelType w:val="hybridMultilevel"/>
     <w:tmpl w:val="F7DA00D0"/>
@@ -4703,7 +5311,7 @@
       </w:rPr>
     </w:lvl>
   </w:abstractNum>
-  <w:abstractNum w:abstractNumId="5">
+  <w:abstractNum w:abstractNumId="8">
     <w:nsid w:val="62CB458E"/>
     <w:multiLevelType w:val="multilevel"/>
     <w:tmpl w:val="73422600"/>
@@ -4825,7 +5433,120 @@
       </w:pPr>
     </w:lvl>
   </w:abstractNum>
-  <w:abstractNum w:abstractNumId="6">
+  <w:abstractNum w:abstractNumId="9">
+    <w:nsid w:val="6404306C"/>
+    <w:multiLevelType w:val="hybridMultilevel"/>
+    <w:tmpl w:val="B1A45380"/>
+    <w:lvl w:ilvl="0" w:tplc="04090001">
+      <w:start w:val="1"/>
+      <w:numFmt w:val="bullet"/>
+      <w:lvlText w:val=""/>
+      <w:lvlJc w:val="left"/>
+      <w:pPr>
+        <w:ind w:left="1541" w:hanging="360"/>
+      </w:pPr>
+      <w:rPr>
+        <w:rFonts w:ascii="Symbol" w:hAnsi="Symbol" w:hint="default"/>
+      </w:rPr>
+    </w:lvl>
+    <w:lvl w:ilvl="1" w:tplc="04090003" w:tentative="1">
+      <w:start w:val="1"/>
+      <w:numFmt w:val="bullet"/>
+      <w:lvlText w:val="o"/>
+      <w:lvlJc w:val="left"/>
+      <w:pPr>
+        <w:ind w:left="2261" w:hanging="360"/>
+      </w:pPr>
+      <w:rPr>
+        <w:rFonts w:ascii="Courier New" w:hAnsi="Courier New" w:cs="Courier New" w:hint="default"/>
+      </w:rPr>
+    </w:lvl>
+    <w:lvl w:ilvl="2" w:tplc="04090005" w:tentative="1">
+      <w:start w:val="1"/>
+      <w:numFmt w:val="bullet"/>
+      <w:lvlText w:val=""/>
+      <w:lvlJc w:val="left"/>
+      <w:pPr>
+        <w:ind w:left="2981" w:hanging="360"/>
+      </w:pPr>
+      <w:rPr>
+        <w:rFonts w:ascii="Wingdings" w:hAnsi="Wingdings" w:hint="default"/>
+      </w:rPr>
+    </w:lvl>
+    <w:lvl w:ilvl="3" w:tplc="04090001" w:tentative="1">
+      <w:start w:val="1"/>
+      <w:numFmt w:val="bullet"/>
+      <w:lvlText w:val=""/>
+      <w:lvlJc w:val="left"/>
+      <w:pPr>
+        <w:ind w:left="3701" w:hanging="360"/>
+      </w:pPr>
+      <w:rPr>
+        <w:rFonts w:ascii="Symbol" w:hAnsi="Symbol" w:hint="default"/>
+      </w:rPr>
+    </w:lvl>
+    <w:lvl w:ilvl="4" w:tplc="04090003" w:tentative="1">
+      <w:start w:val="1"/>
+      <w:numFmt w:val="bullet"/>
+      <w:lvlText w:val="o"/>
+      <w:lvlJc w:val="left"/>
+      <w:pPr>
+        <w:ind w:left="4421" w:hanging="360"/>
+      </w:pPr>
+      <w:rPr>
+        <w:rFonts w:ascii="Courier New" w:hAnsi="Courier New" w:cs="Courier New" w:hint="default"/>
+      </w:rPr>
+    </w:lvl>
+    <w:lvl w:ilvl="5" w:tplc="04090005" w:tentative="1">
+      <w:start w:val="1"/>
+      <w:numFmt w:val="bullet"/>
+      <w:lvlText w:val=""/>
+      <w:lvlJc w:val="left"/>
+      <w:pPr>
+        <w:ind w:left="5141" w:hanging="360"/>
+      </w:pPr>
+      <w:rPr>
+        <w:rFonts w:ascii="Wingdings" w:hAnsi="Wingdings" w:hint="default"/>
+      </w:rPr>
+    </w:lvl>
+    <w:lvl w:ilvl="6" w:tplc="04090001" w:tentative="1">
+      <w:start w:val="1"/>
+      <w:numFmt w:val="bullet"/>
+      <w:lvlText w:val=""/>
+      <w:lvlJc w:val="left"/>
+      <w:pPr>
+        <w:ind w:left="5861" w:hanging="360"/>
+      </w:pPr>
+      <w:rPr>
+        <w:rFonts w:ascii="Symbol" w:hAnsi="Symbol" w:hint="default"/>
+      </w:rPr>
+    </w:lvl>
+    <w:lvl w:ilvl="7" w:tplc="04090003" w:tentative="1">
+      <w:start w:val="1"/>
+      <w:numFmt w:val="bullet"/>
+      <w:lvlText w:val="o"/>
+      <w:lvlJc w:val="left"/>
+      <w:pPr>
+        <w:ind w:left="6581" w:hanging="360"/>
+      </w:pPr>
+      <w:rPr>
+        <w:rFonts w:ascii="Courier New" w:hAnsi="Courier New" w:cs="Courier New" w:hint="default"/>
+      </w:rPr>
+    </w:lvl>
+    <w:lvl w:ilvl="8" w:tplc="04090005" w:tentative="1">
+      <w:start w:val="1"/>
+      <w:numFmt w:val="bullet"/>
+      <w:lvlText w:val=""/>
+      <w:lvlJc w:val="left"/>
+      <w:pPr>
+        <w:ind w:left="7301" w:hanging="360"/>
+      </w:pPr>
+      <w:rPr>
+        <w:rFonts w:ascii="Wingdings" w:hAnsi="Wingdings" w:hint="default"/>
+      </w:rPr>
+    </w:lvl>
+  </w:abstractNum>
+  <w:abstractNum w:abstractNumId="10">
     <w:nsid w:val="64E45D31"/>
     <w:multiLevelType w:val="hybridMultilevel"/>
     <w:tmpl w:val="1240A474"/>
@@ -4938,7 +5659,120 @@
       </w:rPr>
     </w:lvl>
   </w:abstractNum>
-  <w:abstractNum w:abstractNumId="7">
+  <w:abstractNum w:abstractNumId="11">
+    <w:nsid w:val="6B061BDF"/>
+    <w:multiLevelType w:val="hybridMultilevel"/>
+    <w:tmpl w:val="E0ACE3EC"/>
+    <w:lvl w:ilvl="0" w:tplc="04090001">
+      <w:start w:val="1"/>
+      <w:numFmt w:val="bullet"/>
+      <w:lvlText w:val=""/>
+      <w:lvlJc w:val="left"/>
+      <w:pPr>
+        <w:ind w:left="2160" w:hanging="360"/>
+      </w:pPr>
+      <w:rPr>
+        <w:rFonts w:ascii="Symbol" w:hAnsi="Symbol" w:hint="default"/>
+      </w:rPr>
+    </w:lvl>
+    <w:lvl w:ilvl="1" w:tplc="04090003" w:tentative="1">
+      <w:start w:val="1"/>
+      <w:numFmt w:val="bullet"/>
+      <w:lvlText w:val="o"/>
+      <w:lvlJc w:val="left"/>
+      <w:pPr>
+        <w:ind w:left="2880" w:hanging="360"/>
+      </w:pPr>
+      <w:rPr>
+        <w:rFonts w:ascii="Courier New" w:hAnsi="Courier New" w:cs="Courier New" w:hint="default"/>
+      </w:rPr>
+    </w:lvl>
+    <w:lvl w:ilvl="2" w:tplc="04090005" w:tentative="1">
+      <w:start w:val="1"/>
+      <w:numFmt w:val="bullet"/>
+      <w:lvlText w:val=""/>
+      <w:lvlJc w:val="left"/>
+      <w:pPr>
+        <w:ind w:left="3600" w:hanging="360"/>
+      </w:pPr>
+      <w:rPr>
+        <w:rFonts w:ascii="Wingdings" w:hAnsi="Wingdings" w:hint="default"/>
+      </w:rPr>
+    </w:lvl>
+    <w:lvl w:ilvl="3" w:tplc="04090001" w:tentative="1">
+      <w:start w:val="1"/>
+      <w:numFmt w:val="bullet"/>
+      <w:lvlText w:val=""/>
+      <w:lvlJc w:val="left"/>
+      <w:pPr>
+        <w:ind w:left="4320" w:hanging="360"/>
+      </w:pPr>
+      <w:rPr>
+        <w:rFonts w:ascii="Symbol" w:hAnsi="Symbol" w:hint="default"/>
+      </w:rPr>
+    </w:lvl>
+    <w:lvl w:ilvl="4" w:tplc="04090003" w:tentative="1">
+      <w:start w:val="1"/>
+      <w:numFmt w:val="bullet"/>
+      <w:lvlText w:val="o"/>
+      <w:lvlJc w:val="left"/>
+      <w:pPr>
+        <w:ind w:left="5040" w:hanging="360"/>
+      </w:pPr>
+      <w:rPr>
+        <w:rFonts w:ascii="Courier New" w:hAnsi="Courier New" w:cs="Courier New" w:hint="default"/>
+      </w:rPr>
+    </w:lvl>
+    <w:lvl w:ilvl="5" w:tplc="04090005" w:tentative="1">
+      <w:start w:val="1"/>
+      <w:numFmt w:val="bullet"/>
+      <w:lvlText w:val=""/>
+      <w:lvlJc w:val="left"/>
+      <w:pPr>
+        <w:ind w:left="5760" w:hanging="360"/>
+      </w:pPr>
+      <w:rPr>
+        <w:rFonts w:ascii="Wingdings" w:hAnsi="Wingdings" w:hint="default"/>
+      </w:rPr>
+    </w:lvl>
+    <w:lvl w:ilvl="6" w:tplc="04090001" w:tentative="1">
+      <w:start w:val="1"/>
+      <w:numFmt w:val="bullet"/>
+      <w:lvlText w:val=""/>
+      <w:lvlJc w:val="left"/>
+      <w:pPr>
+        <w:ind w:left="6480" w:hanging="360"/>
+      </w:pPr>
+      <w:rPr>
+        <w:rFonts w:ascii="Symbol" w:hAnsi="Symbol" w:hint="default"/>
+      </w:rPr>
+    </w:lvl>
+    <w:lvl w:ilvl="7" w:tplc="04090003" w:tentative="1">
+      <w:start w:val="1"/>
+      <w:numFmt w:val="bullet"/>
+      <w:lvlText w:val="o"/>
+      <w:lvlJc w:val="left"/>
+      <w:pPr>
+        <w:ind w:left="7200" w:hanging="360"/>
+      </w:pPr>
+      <w:rPr>
+        <w:rFonts w:ascii="Courier New" w:hAnsi="Courier New" w:cs="Courier New" w:hint="default"/>
+      </w:rPr>
+    </w:lvl>
+    <w:lvl w:ilvl="8" w:tplc="04090005" w:tentative="1">
+      <w:start w:val="1"/>
+      <w:numFmt w:val="bullet"/>
+      <w:lvlText w:val=""/>
+      <w:lvlJc w:val="left"/>
+      <w:pPr>
+        <w:ind w:left="7920" w:hanging="360"/>
+      </w:pPr>
+      <w:rPr>
+        <w:rFonts w:ascii="Wingdings" w:hAnsi="Wingdings" w:hint="default"/>
+      </w:rPr>
+    </w:lvl>
+  </w:abstractNum>
+  <w:abstractNum w:abstractNumId="12">
     <w:nsid w:val="6CF12157"/>
     <w:multiLevelType w:val="hybridMultilevel"/>
     <w:tmpl w:val="963C0BEA"/>
@@ -5051,7 +5885,7 @@
       </w:rPr>
     </w:lvl>
   </w:abstractNum>
-  <w:abstractNum w:abstractNumId="8">
+  <w:abstractNum w:abstractNumId="13">
     <w:nsid w:val="6E69138F"/>
     <w:multiLevelType w:val="hybridMultilevel"/>
     <w:tmpl w:val="275073B0"/>
@@ -5165,31 +5999,46 @@
     </w:lvl>
   </w:abstractNum>
   <w:num w:numId="1">
+    <w:abstractNumId w:val="8"/>
+  </w:num>
+  <w:num w:numId="2">
+    <w:abstractNumId w:val="3"/>
+  </w:num>
+  <w:num w:numId="3">
+    <w:abstractNumId w:val="1"/>
+  </w:num>
+  <w:num w:numId="4">
+    <w:abstractNumId w:val="12"/>
+  </w:num>
+  <w:num w:numId="5">
+    <w:abstractNumId w:val="6"/>
+  </w:num>
+  <w:num w:numId="6">
+    <w:abstractNumId w:val="10"/>
+  </w:num>
+  <w:num w:numId="7">
     <w:abstractNumId w:val="5"/>
   </w:num>
-  <w:num w:numId="2">
-    <w:abstractNumId w:val="1"/>
+  <w:num w:numId="8">
+    <w:abstractNumId w:val="13"/>
   </w:num>
-  <w:num w:numId="3">
-    <w:abstractNumId w:val="0"/>
-  </w:num>
-  <w:num w:numId="4">
+  <w:num w:numId="9">
     <w:abstractNumId w:val="7"/>
   </w:num>
-  <w:num w:numId="5">
-    <w:abstractNumId w:val="3"/>
-  </w:num>
-  <w:num w:numId="6">
-    <w:abstractNumId w:val="6"/>
-  </w:num>
-  <w:num w:numId="7">
+  <w:num w:numId="10">
     <w:abstractNumId w:val="2"/>
   </w:num>
-  <w:num w:numId="8">
-    <w:abstractNumId w:val="8"/>
+  <w:num w:numId="11">
+    <w:abstractNumId w:val="9"/>
   </w:num>
-  <w:num w:numId="9">
+  <w:num w:numId="12">
+    <w:abstractNumId w:val="11"/>
+  </w:num>
+  <w:num w:numId="13">
     <w:abstractNumId w:val="4"/>
+  </w:num>
+  <w:num w:numId="14">
+    <w:abstractNumId w:val="0"/>
   </w:num>
 </w:numbering>
 </file>
@@ -6111,7 +6960,7 @@
 </file>
 
 <file path=customXml/itemProps1.xml><?xml version="1.0" encoding="utf-8"?>
-<ds:datastoreItem xmlns:ds="http://schemas.openxmlformats.org/officeDocument/2006/customXml" ds:itemID="{286565EA-CFE9-4FDD-AAD3-F397B47DC1BE}">
+<ds:datastoreItem xmlns:ds="http://schemas.openxmlformats.org/officeDocument/2006/customXml" ds:itemID="{5CF6B910-4D0F-4AB0-9916-ACB390AFD3FC}">
   <ds:schemaRefs>
     <ds:schemaRef ds:uri="http://schemas.openxmlformats.org/officeDocument/2006/bibliography"/>
   </ds:schemaRefs>

</xml_diff>

<commit_message>
Game Design Document, Power Point Presentation
Attached is the updated GDD and added Power point.
</commit_message>
<xml_diff>
--- a/GDD/Concrete Canvas GDD.docx
+++ b/GDD/Concrete Canvas GDD.docx
@@ -83,7 +83,6 @@
           </v:group>
         </w:pict>
       </w:r>
-      <w:proofErr w:type="gramStart"/>
       <w:r>
         <w:rPr>
           <w:rFonts w:ascii="Cambria" w:eastAsia="Cambria" w:hAnsi="Cambria" w:cs="Cambria"/>
@@ -106,116 +105,20 @@
           <w:sz w:val="28"/>
           <w:szCs w:val="28"/>
         </w:rPr>
-        <w:t>ABLE</w:t>
-      </w:r>
+        <w:t>ABLE OF CONTENTS</w:t>
+      </w:r>
+      <w:bookmarkStart w:id="0" w:name="_GoBack"/>
+      <w:bookmarkEnd w:id="0"/>
       <w:r>
         <w:rPr>
           <w:rFonts w:ascii="Cambria" w:eastAsia="Cambria" w:hAnsi="Cambria" w:cs="Cambria"/>
           <w:b/>
           <w:color w:val="FEFFFE"/>
-          <w:spacing w:val="-15"/>
+          <w:w w:val="25"/>
           <w:position w:val="-1"/>
           <w:sz w:val="28"/>
           <w:szCs w:val="28"/>
         </w:rPr>
-        <w:t xml:space="preserve"> </w:t>
-      </w:r>
-      <w:r>
-        <w:rPr>
-          <w:rFonts w:ascii="Cambria" w:eastAsia="Cambria" w:hAnsi="Cambria" w:cs="Cambria"/>
-          <w:b/>
-          <w:color w:val="FEFFFE"/>
-          <w:spacing w:val="15"/>
-          <w:position w:val="-1"/>
-          <w:sz w:val="28"/>
-          <w:szCs w:val="28"/>
-        </w:rPr>
-        <w:t> OF</w:t>
-      </w:r>
-      <w:proofErr w:type="gramEnd"/>
-      <w:r>
-        <w:rPr>
-          <w:rFonts w:ascii="Cambria" w:eastAsia="Cambria" w:hAnsi="Cambria" w:cs="Cambria"/>
-          <w:b/>
-          <w:color w:val="FEFFFE"/>
-          <w:w w:val="25"/>
-          <w:position w:val="-1"/>
-          <w:sz w:val="28"/>
-          <w:szCs w:val="28"/>
-        </w:rPr>
-        <w:t xml:space="preserve">   </w:t>
-      </w:r>
-      <w:r>
-        <w:rPr>
-          <w:rFonts w:ascii="Cambria" w:eastAsia="Cambria" w:hAnsi="Cambria" w:cs="Cambria"/>
-          <w:b/>
-          <w:color w:val="FEFFFE"/>
-          <w:spacing w:val="15"/>
-          <w:w w:val="25"/>
-          <w:position w:val="-1"/>
-          <w:sz w:val="28"/>
-          <w:szCs w:val="28"/>
-        </w:rPr>
-        <w:t> </w:t>
-      </w:r>
-      <w:r>
-        <w:rPr>
-          <w:rFonts w:ascii="Cambria" w:eastAsia="Cambria" w:hAnsi="Cambria" w:cs="Cambria"/>
-          <w:b/>
-          <w:color w:val="FEFFFE"/>
-          <w:spacing w:val="11"/>
-          <w:position w:val="-1"/>
-          <w:sz w:val="28"/>
-          <w:szCs w:val="28"/>
-        </w:rPr>
-        <w:t>C</w:t>
-      </w:r>
-      <w:r>
-        <w:rPr>
-          <w:rFonts w:ascii="Cambria" w:eastAsia="Cambria" w:hAnsi="Cambria" w:cs="Cambria"/>
-          <w:b/>
-          <w:color w:val="FEFFFE"/>
-          <w:spacing w:val="15"/>
-          <w:position w:val="-1"/>
-          <w:sz w:val="28"/>
-          <w:szCs w:val="28"/>
-        </w:rPr>
-        <w:t>ONTEN</w:t>
-      </w:r>
-      <w:r>
-        <w:rPr>
-          <w:rFonts w:ascii="Cambria" w:eastAsia="Cambria" w:hAnsi="Cambria" w:cs="Cambria"/>
-          <w:b/>
-          <w:color w:val="FEFFFE"/>
-          <w:spacing w:val="12"/>
-          <w:position w:val="-1"/>
-          <w:sz w:val="28"/>
-          <w:szCs w:val="28"/>
-        </w:rPr>
-        <w:t>T</w:t>
-      </w:r>
-      <w:r>
-        <w:rPr>
-          <w:rFonts w:ascii="Cambria" w:eastAsia="Cambria" w:hAnsi="Cambria" w:cs="Cambria"/>
-          <w:b/>
-          <w:color w:val="FEFFFE"/>
-          <w:spacing w:val="15"/>
-          <w:position w:val="-1"/>
-          <w:sz w:val="28"/>
-          <w:szCs w:val="28"/>
-        </w:rPr>
-        <w:t>S</w:t>
-      </w:r>
-      <w:r>
-        <w:rPr>
-          <w:rFonts w:ascii="Cambria" w:eastAsia="Cambria" w:hAnsi="Cambria" w:cs="Cambria"/>
-          <w:b/>
-          <w:color w:val="FEFFFE"/>
-          <w:w w:val="25"/>
-          <w:position w:val="-1"/>
-          <w:sz w:val="28"/>
-          <w:szCs w:val="28"/>
-        </w:rPr>
         <w:t xml:space="preserve">    </w:t>
       </w:r>
     </w:p>
@@ -1160,7 +1063,6 @@
           <w:szCs w:val="24"/>
         </w:rPr>
       </w:pPr>
-      <w:proofErr w:type="spellStart"/>
       <w:r>
         <w:rPr>
           <w:rFonts w:eastAsia="Cambria"/>
@@ -1212,18 +1114,7 @@
           <w:sz w:val="24"/>
           <w:szCs w:val="24"/>
         </w:rPr>
-        <w:t>ability</w:t>
-      </w:r>
-      <w:proofErr w:type="spellEnd"/>
-      <w:r>
-        <w:rPr>
-          <w:rFonts w:eastAsia="Cambria"/>
-          <w:b/>
-          <w:position w:val="-1"/>
-          <w:sz w:val="24"/>
-          <w:szCs w:val="24"/>
-        </w:rPr>
-        <w:t>.......................................................................................................................</w:t>
+        <w:t>ability.......................................................................................................................</w:t>
       </w:r>
       <w:r>
         <w:rPr>
@@ -1822,11 +1713,51 @@
         <w:ind w:left="100"/>
         <w:rPr>
           <w:rFonts w:ascii="Cambria" w:eastAsia="Cambria" w:hAnsi="Cambria" w:cs="Cambria"/>
+          <w:b/>
+          <w:color w:val="FEFFFE"/>
+          <w:spacing w:val="12"/>
           <w:sz w:val="28"/>
           <w:szCs w:val="28"/>
         </w:rPr>
       </w:pPr>
-      <w:r>
+    </w:p>
+    <w:p>
+      <w:pPr>
+        <w:ind w:left="100"/>
+        <w:rPr>
+          <w:rFonts w:ascii="Cambria" w:eastAsia="Cambria" w:hAnsi="Cambria" w:cs="Cambria"/>
+          <w:b/>
+          <w:color w:val="FEFFFE"/>
+          <w:spacing w:val="12"/>
+          <w:sz w:val="28"/>
+          <w:szCs w:val="28"/>
+        </w:rPr>
+      </w:pPr>
+    </w:p>
+    <w:p>
+      <w:pPr>
+        <w:ind w:left="100"/>
+        <w:rPr>
+          <w:rFonts w:ascii="Cambria" w:eastAsia="Cambria" w:hAnsi="Cambria" w:cs="Cambria"/>
+          <w:b/>
+          <w:color w:val="FEFFFE"/>
+          <w:spacing w:val="12"/>
+          <w:sz w:val="28"/>
+          <w:szCs w:val="28"/>
+        </w:rPr>
+      </w:pPr>
+    </w:p>
+    <w:p>
+      <w:pPr>
+        <w:ind w:left="100"/>
+        <w:rPr>
+          <w:rFonts w:ascii="Cambria" w:eastAsia="Cambria" w:hAnsi="Cambria" w:cs="Cambria"/>
+          <w:sz w:val="28"/>
+          <w:szCs w:val="28"/>
+        </w:rPr>
+      </w:pPr>
+      <w:r>
+        <w:lastRenderedPageBreak/>
         <w:pict>
           <v:group id="_x0000_s1047" style="position:absolute;left:0;text-align:left;margin-left:86pt;margin-top:-6.1pt;width:440pt;height:42.5pt;z-index:-251660800;mso-position-horizontal-relative:page" coordorigin="1720,-122" coordsize="8800,850">
             <v:shape id="_x0000_s1049" style="position:absolute;left:1800;top:-112;width:8640;height:760" coordorigin="1800,-112" coordsize="8640,760" path="m1800,-112r,760l10440,648r,-760l1800,-112xe" fillcolor="red" stroked="f">
@@ -1933,7 +1864,6 @@
           <w:sz w:val="24"/>
           <w:szCs w:val="24"/>
         </w:rPr>
-        <w:lastRenderedPageBreak/>
         <w:t>Movement through</w:t>
       </w:r>
       <w:r>
@@ -2639,7 +2569,195 @@
           <w:sz w:val="24"/>
           <w:szCs w:val="24"/>
         </w:rPr>
+        <w:lastRenderedPageBreak/>
         <w:t>Whistle cause noise distraction</w:t>
+      </w:r>
+    </w:p>
+    <w:p>
+      <w:pPr>
+        <w:spacing w:before="51"/>
+        <w:rPr>
+          <w:rFonts w:eastAsia="Cambria"/>
+          <w:sz w:val="24"/>
+          <w:szCs w:val="24"/>
+        </w:rPr>
+      </w:pPr>
+    </w:p>
+    <w:p>
+      <w:pPr>
+        <w:spacing w:before="51"/>
+        <w:rPr>
+          <w:rFonts w:eastAsia="Cambria"/>
+          <w:sz w:val="24"/>
+          <w:szCs w:val="24"/>
+        </w:rPr>
+      </w:pPr>
+    </w:p>
+    <w:p>
+      <w:pPr>
+        <w:tabs>
+          <w:tab w:val="left" w:pos="3930"/>
+        </w:tabs>
+        <w:spacing w:before="51"/>
+        <w:rPr>
+          <w:rFonts w:asciiTheme="majorHAnsi" w:eastAsia="Cambria" w:hAnsiTheme="majorHAnsi"/>
+          <w:b/>
+          <w:color w:val="FFFFFF" w:themeColor="background1"/>
+          <w:sz w:val="28"/>
+          <w:szCs w:val="28"/>
+        </w:rPr>
+      </w:pPr>
+      <w:r>
+        <w:rPr>
+          <w:rFonts w:asciiTheme="majorHAnsi" w:eastAsia="Cambria" w:hAnsiTheme="majorHAnsi"/>
+          <w:b/>
+          <w:noProof/>
+          <w:color w:val="FFFFFF" w:themeColor="background1"/>
+          <w:sz w:val="28"/>
+          <w:szCs w:val="28"/>
+        </w:rPr>
+        <w:pict>
+          <v:group id="_x0000_s1062" style="position:absolute;margin-left:86pt;margin-top:-9.65pt;width:440pt;height:42.5pt;z-index:-251651584;mso-position-horizontal-relative:page" coordorigin="1720,-122" coordsize="8800,850">
+            <v:shape id="_x0000_s1063" style="position:absolute;left:1800;top:-112;width:8640;height:760" coordorigin="1800,-112" coordsize="8640,760" path="m1800,-112r,760l10440,648r,-760l1800,-112xe" fillcolor="red" stroked="f">
+              <v:path arrowok="t"/>
+            </v:shape>
+            <v:shape id="_x0000_s1064" style="position:absolute;left:1750;top:-42;width:8740;height:740" coordorigin="1750,-42" coordsize="8740,740" path="m1750,-42r8740,l10490,698r-8740,l1750,-42xe" filled="f" strokecolor="red" strokeweight="3pt">
+              <v:path arrowok="t"/>
+            </v:shape>
+            <w10:wrap anchorx="page"/>
+          </v:group>
+        </w:pict>
+      </w:r>
+      <w:r>
+        <w:rPr>
+          <w:rFonts w:eastAsia="Cambria"/>
+          <w:sz w:val="24"/>
+          <w:szCs w:val="24"/>
+        </w:rPr>
+        <w:t xml:space="preserve">  </w:t>
+      </w:r>
+      <w:r>
+        <w:rPr>
+          <w:rFonts w:asciiTheme="majorHAnsi" w:eastAsia="Cambria" w:hAnsiTheme="majorHAnsi"/>
+          <w:b/>
+          <w:color w:val="FFFFFF" w:themeColor="background1"/>
+          <w:sz w:val="28"/>
+          <w:szCs w:val="28"/>
+        </w:rPr>
+        <w:t>GAME STORY</w:t>
+      </w:r>
+      <w:r>
+        <w:rPr>
+          <w:rFonts w:asciiTheme="majorHAnsi" w:eastAsia="Cambria" w:hAnsiTheme="majorHAnsi"/>
+          <w:b/>
+          <w:color w:val="FFFFFF" w:themeColor="background1"/>
+          <w:sz w:val="28"/>
+          <w:szCs w:val="28"/>
+        </w:rPr>
+        <w:tab/>
+      </w:r>
+    </w:p>
+    <w:p>
+      <w:pPr>
+        <w:tabs>
+          <w:tab w:val="left" w:pos="3930"/>
+        </w:tabs>
+        <w:spacing w:before="51"/>
+        <w:rPr>
+          <w:rFonts w:asciiTheme="majorHAnsi" w:eastAsia="Cambria" w:hAnsiTheme="majorHAnsi"/>
+          <w:b/>
+          <w:color w:val="FFFFFF" w:themeColor="background1"/>
+          <w:sz w:val="28"/>
+          <w:szCs w:val="28"/>
+        </w:rPr>
+      </w:pPr>
+    </w:p>
+    <w:p>
+      <w:pPr>
+        <w:tabs>
+          <w:tab w:val="left" w:pos="3930"/>
+        </w:tabs>
+        <w:rPr>
+          <w:rFonts w:eastAsia="Cambria"/>
+          <w:b/>
+          <w:color w:val="FFFFFF" w:themeColor="background1"/>
+          <w:sz w:val="24"/>
+          <w:szCs w:val="24"/>
+        </w:rPr>
+      </w:pPr>
+    </w:p>
+    <w:p>
+      <w:pPr>
+        <w:tabs>
+          <w:tab w:val="left" w:pos="3930"/>
+        </w:tabs>
+        <w:rPr>
+          <w:rFonts w:eastAsia="Cambria"/>
+          <w:sz w:val="24"/>
+          <w:szCs w:val="24"/>
+        </w:rPr>
+      </w:pPr>
+      <w:r>
+        <w:rPr>
+          <w:rFonts w:eastAsia="Cambria"/>
+          <w:sz w:val="24"/>
+          <w:szCs w:val="24"/>
+        </w:rPr>
+        <w:t xml:space="preserve">Santa Chroma, California. It was once a thriving city with a renowned artistic community. Self-expression, individuality and free thinking was encouraged and celebrated. It all came to an end once Norman </w:t>
+      </w:r>
+      <w:proofErr w:type="spellStart"/>
+      <w:r>
+        <w:rPr>
+          <w:rFonts w:eastAsia="Cambria"/>
+          <w:sz w:val="24"/>
+          <w:szCs w:val="24"/>
+        </w:rPr>
+        <w:t>Graytone</w:t>
+      </w:r>
+      <w:proofErr w:type="spellEnd"/>
+      <w:r>
+        <w:rPr>
+          <w:rFonts w:eastAsia="Cambria"/>
+          <w:sz w:val="24"/>
+          <w:szCs w:val="24"/>
+        </w:rPr>
+        <w:t xml:space="preserve"> was elected as the new mayor. Under the guise of a safer environment for everyone, Mayor </w:t>
+      </w:r>
+      <w:proofErr w:type="spellStart"/>
+      <w:r>
+        <w:rPr>
+          <w:rFonts w:eastAsia="Cambria"/>
+          <w:sz w:val="24"/>
+          <w:szCs w:val="24"/>
+        </w:rPr>
+        <w:t>Graytone</w:t>
+      </w:r>
+      <w:proofErr w:type="spellEnd"/>
+      <w:r>
+        <w:rPr>
+          <w:rFonts w:eastAsia="Cambria"/>
+          <w:sz w:val="24"/>
+          <w:szCs w:val="24"/>
+        </w:rPr>
+        <w:t xml:space="preserve"> enacted proposition K-50, every form of art that was seen as subversive. Seeing self-expression as a threat to order, the proposition also mandated that every building, public and private, be painted gray. Little did Mayor </w:t>
+      </w:r>
+      <w:proofErr w:type="spellStart"/>
+      <w:r>
+        <w:rPr>
+          <w:rFonts w:eastAsia="Cambria"/>
+          <w:sz w:val="24"/>
+          <w:szCs w:val="24"/>
+        </w:rPr>
+        <w:t>Graytone</w:t>
+      </w:r>
+      <w:proofErr w:type="spellEnd"/>
+      <w:r>
+        <w:rPr>
+          <w:rFonts w:eastAsia="Cambria"/>
+          <w:sz w:val="24"/>
+          <w:szCs w:val="24"/>
+        </w:rPr>
+        <w:t xml:space="preserve"> knew, that his regime was prepping the canvases for a new art movement...</w:t>
       </w:r>
     </w:p>
     <w:p>
@@ -2658,8 +2776,8 @@
       <w:pPr>
         <w:spacing w:before="6" w:line="100" w:lineRule="exact"/>
         <w:rPr>
-          <w:sz w:val="10"/>
-          <w:szCs w:val="10"/>
+          <w:sz w:val="24"/>
+          <w:szCs w:val="24"/>
         </w:rPr>
       </w:pPr>
     </w:p>
@@ -2678,7 +2796,6 @@
         </w:rPr>
       </w:pPr>
       <w:r>
-        <w:lastRenderedPageBreak/>
         <w:pict>
           <v:group id="_x0000_s1041" style="position:absolute;left:0;text-align:left;margin-left:86pt;margin-top:-6.1pt;width:440pt;height:42.5pt;z-index:-251658752;mso-position-horizontal-relative:page" coordorigin="1720,-122" coordsize="8800,850">
             <v:shape id="_x0000_s1043" style="position:absolute;left:1800;top:-112;width:8640;height:760" coordorigin="1800,-112" coordsize="8640,760" path="m1800,-112r,760l10440,648r,-760l1800,-112xe" fillcolor="red" stroked="f">
@@ -3052,7 +3169,21 @@
           <w:sz w:val="24"/>
           <w:szCs w:val="24"/>
         </w:rPr>
-        <w:t xml:space="preserve"> or 4. </w:t>
+        <w:t xml:space="preserve"> or 4</w:t>
+      </w:r>
+      <w:r>
+        <w:rPr>
+          <w:sz w:val="24"/>
+          <w:szCs w:val="24"/>
+        </w:rPr>
+        <w:t xml:space="preserve"> or mapped to specified location</w:t>
+      </w:r>
+      <w:r>
+        <w:rPr>
+          <w:sz w:val="24"/>
+          <w:szCs w:val="24"/>
+        </w:rPr>
+        <w:t xml:space="preserve">. </w:t>
       </w:r>
     </w:p>
     <w:p>
@@ -3891,7 +4022,7 @@
           <w:sz w:val="24"/>
           <w:szCs w:val="24"/>
         </w:rPr>
-        <w:t>Character Animations required for transition throughout the gride/map</w:t>
+        <w:t>Character Animations required for transition throughout the grid/map</w:t>
       </w:r>
     </w:p>
     <w:sectPr>
@@ -3929,17 +4060,17 @@
   <w:tbl>
     <w:tblPr>
       <w:tblpPr w:leftFromText="187" w:rightFromText="187" w:vertAnchor="text" w:tblpY="1"/>
-      <w:tblW w:w="5000" w:type="pct"/>
+      <w:tblW w:w="5033" w:type="pct"/>
       <w:tblLook w:val="04A0"/>
     </w:tblPr>
     <w:tblGrid>
-      <w:gridCol w:w="4093"/>
-      <w:gridCol w:w="910"/>
-      <w:gridCol w:w="4093"/>
+      <w:gridCol w:w="4120"/>
+      <w:gridCol w:w="916"/>
+      <w:gridCol w:w="4120"/>
     </w:tblGrid>
     <w:tr>
       <w:trPr>
-        <w:trHeight w:val="151"/>
+        <w:trHeight w:val="566"/>
       </w:trPr>
       <w:tc>
         <w:tcPr>
@@ -3980,16 +4111,31 @@
             </w:rPr>
             <w:t xml:space="preserve">Page </w:t>
           </w:r>
-          <w:fldSimple w:instr=" PAGE  \* MERGEFORMAT ">
-            <w:r>
-              <w:rPr>
-                <w:rFonts w:asciiTheme="majorHAnsi" w:hAnsiTheme="majorHAnsi"/>
-                <w:b/>
-                <w:noProof/>
-              </w:rPr>
-              <w:t>1</w:t>
-            </w:r>
-          </w:fldSimple>
+          <w:r>
+            <w:fldChar w:fldCharType="begin"/>
+          </w:r>
+          <w:r>
+            <w:instrText xml:space="preserve"> PAGE  \* MERGEFORMAT </w:instrText>
+          </w:r>
+          <w:r>
+            <w:fldChar w:fldCharType="separate"/>
+          </w:r>
+          <w:r>
+            <w:rPr>
+              <w:rFonts w:asciiTheme="majorHAnsi" w:hAnsiTheme="majorHAnsi"/>
+              <w:b/>
+              <w:noProof/>
+            </w:rPr>
+            <w:t>4</w:t>
+          </w:r>
+          <w:r>
+            <w:rPr>
+              <w:rFonts w:asciiTheme="majorHAnsi" w:hAnsiTheme="majorHAnsi"/>
+              <w:b/>
+              <w:noProof/>
+            </w:rPr>
+            <w:fldChar w:fldCharType="end"/>
+          </w:r>
         </w:p>
       </w:tc>
       <w:tc>
@@ -4002,6 +4148,7 @@
         <w:p>
           <w:pPr>
             <w:pStyle w:val="Header"/>
+            <w:jc w:val="center"/>
             <w:rPr>
               <w:rFonts w:asciiTheme="majorHAnsi" w:eastAsiaTheme="majorEastAsia" w:hAnsiTheme="majorHAnsi" w:cstheme="majorBidi"/>
               <w:b/>
@@ -4013,7 +4160,7 @@
     </w:tr>
     <w:tr>
       <w:trPr>
-        <w:trHeight w:val="150"/>
+        <w:trHeight w:val="190"/>
       </w:trPr>
       <w:tc>
         <w:tcPr>
@@ -4127,13 +4274,27 @@
         <w:w w:val="25"/>
         <w:position w:val="-1"/>
       </w:rPr>
-      <w:t xml:space="preserve">                                                                                                                                                                                                     </w:t>
+      <w:t xml:space="preserve">                                                                                                                                                                     </w:t>
     </w:r>
     <w:r>
       <w:rPr>
         <w:rFonts w:ascii="Cambria" w:eastAsia="Cambria" w:hAnsi="Cambria" w:cs="Cambria"/>
-        <w:spacing w:val="5"/>
         <w:w w:val="25"/>
+        <w:position w:val="-1"/>
+      </w:rPr>
+      <w:t xml:space="preserve">                        </w:t>
+    </w:r>
+    <w:r>
+      <w:rPr>
+        <w:rFonts w:ascii="Cambria" w:eastAsia="Cambria" w:hAnsi="Cambria" w:cs="Cambria"/>
+        <w:position w:val="-1"/>
+      </w:rPr>
+      <w:t>Last</w:t>
+    </w:r>
+    <w:r>
+      <w:rPr>
+        <w:rFonts w:ascii="Cambria" w:eastAsia="Cambria" w:hAnsi="Cambria" w:cs="Cambria"/>
+        <w:spacing w:val="-11"/>
         <w:position w:val="-1"/>
       </w:rPr>
       <w:t xml:space="preserve"> </w:t>
@@ -4143,12 +4304,27 @@
         <w:rFonts w:ascii="Cambria" w:eastAsia="Cambria" w:hAnsi="Cambria" w:cs="Cambria"/>
         <w:position w:val="-1"/>
       </w:rPr>
-      <w:t>Last</w:t>
+      <w:t> Upda</w:t>
     </w:r>
     <w:r>
       <w:rPr>
         <w:rFonts w:ascii="Cambria" w:eastAsia="Cambria" w:hAnsi="Cambria" w:cs="Cambria"/>
-        <w:spacing w:val="-11"/>
+        <w:spacing w:val="-2"/>
+        <w:position w:val="-1"/>
+      </w:rPr>
+      <w:t>t</w:t>
+    </w:r>
+    <w:r>
+      <w:rPr>
+        <w:rFonts w:ascii="Cambria" w:eastAsia="Cambria" w:hAnsi="Cambria" w:cs="Cambria"/>
+        <w:position w:val="-1"/>
+      </w:rPr>
+      <w:t>ed:</w:t>
+    </w:r>
+    <w:r>
+      <w:rPr>
+        <w:rFonts w:ascii="Cambria" w:eastAsia="Cambria" w:hAnsi="Cambria" w:cs="Cambria"/>
+        <w:w w:val="25"/>
         <w:position w:val="-1"/>
       </w:rPr>
       <w:t xml:space="preserve"> </w:t>
@@ -4156,39 +4332,17 @@
     <w:r>
       <w:rPr>
         <w:rFonts w:ascii="Cambria" w:eastAsia="Cambria" w:hAnsi="Cambria" w:cs="Cambria"/>
+        <w:w w:val="25"/>
         <w:position w:val="-1"/>
       </w:rPr>
-      <w:t> Upda</w:t>
+      <w:t> </w:t>
     </w:r>
     <w:r>
       <w:rPr>
         <w:rFonts w:ascii="Cambria" w:eastAsia="Cambria" w:hAnsi="Cambria" w:cs="Cambria"/>
-        <w:spacing w:val="-2"/>
         <w:position w:val="-1"/>
       </w:rPr>
-      <w:t>t</w:t>
-    </w:r>
-    <w:r>
-      <w:rPr>
-        <w:rFonts w:ascii="Cambria" w:eastAsia="Cambria" w:hAnsi="Cambria" w:cs="Cambria"/>
-        <w:position w:val="-1"/>
-      </w:rPr>
-      <w:t>ed:</w:t>
-    </w:r>
-    <w:r>
-      <w:rPr>
-        <w:rFonts w:ascii="Cambria" w:eastAsia="Cambria" w:hAnsi="Cambria" w:cs="Cambria"/>
-        <w:w w:val="25"/>
-        <w:position w:val="-1"/>
-      </w:rPr>
-      <w:t xml:space="preserve">    </w:t>
-    </w:r>
-    <w:r>
-      <w:rPr>
-        <w:rFonts w:ascii="Cambria" w:eastAsia="Cambria" w:hAnsi="Cambria" w:cs="Cambria"/>
-        <w:position w:val="-1"/>
-      </w:rPr>
-      <w:t>10/17/13</w:t>
+      <w:t>11/04/2015</w:t>
     </w:r>
   </w:p>
 </w:ftr>
@@ -4244,7 +4398,7 @@
           <v:path o:extrusionok="f" gradientshapeok="t" o:connecttype="rect"/>
           <o:lock v:ext="edit" aspectratio="t"/>
         </v:shapetype>
-        <v:shape id="_x0000_s2050" type="#_x0000_t75" style="position:absolute;left:0;text-align:left;margin-left:250.95pt;margin-top:15.65pt;width:98.1pt;height:54pt;z-index:-251656704;mso-position-horizontal-relative:page;mso-position-vertical-relative:page">
+        <v:shape id="_x0000_s2050" type="#_x0000_t75" style="position:absolute;left:0;text-align:left;margin-left:242.7pt;margin-top:15.65pt;width:98.1pt;height:54pt;z-index:-251656704;mso-position-horizontal-relative:page;mso-position-vertical-relative:page">
           <v:imagedata r:id="rId1" o:title=""/>
           <w10:wrap anchorx="page" anchory="page"/>
         </v:shape>
@@ -4355,7 +4509,14 @@
         <w:rFonts w:ascii="Cambria" w:eastAsia="Cambria" w:hAnsi="Cambria" w:cs="Cambria"/>
         <w:position w:val="-1"/>
       </w:rPr>
-      <w:t>10/29/2015</w:t>
+      <w:t>11/04</w:t>
+    </w:r>
+    <w:r>
+      <w:rPr>
+        <w:rFonts w:ascii="Cambria" w:eastAsia="Cambria" w:hAnsi="Cambria" w:cs="Cambria"/>
+        <w:position w:val="-1"/>
+      </w:rPr>
+      <w:t>/2015</w:t>
     </w:r>
     <w:r>
       <w:rPr>
@@ -6627,7 +6788,6 @@
     <w:basedOn w:val="Normal"/>
     <w:link w:val="FooterChar"/>
     <w:uiPriority w:val="99"/>
-    <w:semiHidden/>
     <w:unhideWhenUsed/>
     <w:rsid w:val="003332EA"/>
     <w:pPr>
@@ -6642,7 +6802,6 @@
     <w:basedOn w:val="DefaultParagraphFont"/>
     <w:link w:val="Footer"/>
     <w:uiPriority w:val="99"/>
-    <w:semiHidden/>
     <w:rsid w:val="003332EA"/>
   </w:style>
   <w:style w:type="paragraph" w:styleId="NoSpacing">
@@ -6668,6 +6827,196 @@
       <w:sz w:val="22"/>
       <w:szCs w:val="22"/>
     </w:rPr>
+  </w:style>
+</w:styles>
+</file>
+
+<file path=word/stylesWithEffects.xml><?xml version="1.0" encoding="utf-8"?>
+<w:styles xmlns:wpc="http://schemas.microsoft.com/office/word/2010/wordprocessingCanvas" xmlns:mc="http://schemas.openxmlformats.org/markup-compatibility/2006" xmlns:o="urn:schemas-microsoft-com:office:office" xmlns:r="http://schemas.openxmlformats.org/officeDocument/2006/relationships" xmlns:m="http://schemas.openxmlformats.org/officeDocument/2006/math" xmlns:v="urn:schemas-microsoft-com:vml" xmlns:wp14="http://schemas.microsoft.com/office/word/2010/wordprocessingDrawing" xmlns:wp="http://schemas.openxmlformats.org/drawingml/2006/wordprocessingDrawing" xmlns:w10="urn:schemas-microsoft-com:office:word" xmlns:w="http://schemas.openxmlformats.org/wordprocessingml/2006/main" xmlns:w14="http://schemas.microsoft.com/office/word/2010/wordml" xmlns:wpg="http://schemas.microsoft.com/office/word/2010/wordprocessingGroup" xmlns:wpi="http://schemas.microsoft.com/office/word/2010/wordprocessingInk" xmlns:wne="http://schemas.microsoft.com/office/word/2006/wordml" xmlns:wps="http://schemas.microsoft.com/office/word/2010/wordprocessingShape" mc:Ignorable="w14 wp14">
+  <w:docDefaults>
+    <w:rPrDefault>
+      <w:rPr>
+        <w:rFonts w:asciiTheme="minorHAnsi" w:eastAsiaTheme="minorEastAsia" w:hAnsiTheme="minorHAnsi" w:cstheme="minorBidi"/>
+        <w:sz w:val="22"/>
+        <w:szCs w:val="22"/>
+        <w:lang w:val="en-US" w:eastAsia="en-US" w:bidi="ar-SA"/>
+      </w:rPr>
+    </w:rPrDefault>
+    <w:pPrDefault>
+      <w:pPr>
+        <w:spacing w:after="200" w:line="276" w:lineRule="auto"/>
+      </w:pPr>
+    </w:pPrDefault>
+  </w:docDefaults>
+  <w:latentStyles w:defLockedState="0" w:defUIPriority="99" w:defSemiHidden="1" w:defUnhideWhenUsed="1" w:defQFormat="0" w:count="267">
+    <w:lsdException w:name="Normal" w:semiHidden="0" w:uiPriority="0" w:unhideWhenUsed="0" w:qFormat="1"/>
+    <w:lsdException w:name="heading 1" w:semiHidden="0" w:uiPriority="9" w:unhideWhenUsed="0" w:qFormat="1"/>
+    <w:lsdException w:name="heading 2" w:uiPriority="9" w:qFormat="1"/>
+    <w:lsdException w:name="heading 3" w:uiPriority="9" w:qFormat="1"/>
+    <w:lsdException w:name="heading 4" w:uiPriority="9" w:qFormat="1"/>
+    <w:lsdException w:name="heading 5" w:uiPriority="9" w:qFormat="1"/>
+    <w:lsdException w:name="heading 6" w:uiPriority="9" w:qFormat="1"/>
+    <w:lsdException w:name="heading 7" w:uiPriority="9" w:qFormat="1"/>
+    <w:lsdException w:name="heading 8" w:uiPriority="9" w:qFormat="1"/>
+    <w:lsdException w:name="heading 9" w:uiPriority="9" w:qFormat="1"/>
+    <w:lsdException w:name="toc 1" w:uiPriority="39"/>
+    <w:lsdException w:name="toc 2" w:uiPriority="39"/>
+    <w:lsdException w:name="toc 3" w:uiPriority="39"/>
+    <w:lsdException w:name="toc 4" w:uiPriority="39"/>
+    <w:lsdException w:name="toc 5" w:uiPriority="39"/>
+    <w:lsdException w:name="toc 6" w:uiPriority="39"/>
+    <w:lsdException w:name="toc 7" w:uiPriority="39"/>
+    <w:lsdException w:name="toc 8" w:uiPriority="39"/>
+    <w:lsdException w:name="toc 9" w:uiPriority="39"/>
+    <w:lsdException w:name="caption" w:uiPriority="35" w:qFormat="1"/>
+    <w:lsdException w:name="Title" w:semiHidden="0" w:uiPriority="10" w:unhideWhenUsed="0" w:qFormat="1"/>
+    <w:lsdException w:name="Default Paragraph Font" w:uiPriority="1"/>
+    <w:lsdException w:name="Subtitle" w:semiHidden="0" w:uiPriority="11" w:unhideWhenUsed="0" w:qFormat="1"/>
+    <w:lsdException w:name="Strong" w:semiHidden="0" w:uiPriority="22" w:unhideWhenUsed="0" w:qFormat="1"/>
+    <w:lsdException w:name="Emphasis" w:semiHidden="0" w:uiPriority="20" w:unhideWhenUsed="0" w:qFormat="1"/>
+    <w:lsdException w:name="Table Grid" w:semiHidden="0" w:uiPriority="59" w:unhideWhenUsed="0"/>
+    <w:lsdException w:name="Placeholder Text" w:unhideWhenUsed="0"/>
+    <w:lsdException w:name="No Spacing" w:semiHidden="0" w:uiPriority="1" w:unhideWhenUsed="0" w:qFormat="1"/>
+    <w:lsdException w:name="Light Shading" w:semiHidden="0" w:uiPriority="60" w:unhideWhenUsed="0"/>
+    <w:lsdException w:name="Light List" w:semiHidden="0" w:uiPriority="61" w:unhideWhenUsed="0"/>
+    <w:lsdException w:name="Light Grid" w:semiHidden="0" w:uiPriority="62" w:unhideWhenUsed="0"/>
+    <w:lsdException w:name="Medium Shading 1" w:semiHidden="0" w:uiPriority="63" w:unhideWhenUsed="0"/>
+    <w:lsdException w:name="Medium Shading 2" w:semiHidden="0" w:uiPriority="64" w:unhideWhenUsed="0"/>
+    <w:lsdException w:name="Medium List 1" w:semiHidden="0" w:uiPriority="65" w:unhideWhenUsed="0"/>
+    <w:lsdException w:name="Medium List 2" w:semiHidden="0" w:uiPriority="66" w:unhideWhenUsed="0"/>
+    <w:lsdException w:name="Medium Grid 1" w:semiHidden="0" w:uiPriority="67" w:unhideWhenUsed="0"/>
+    <w:lsdException w:name="Medium Grid 2" w:semiHidden="0" w:uiPriority="68" w:unhideWhenUsed="0"/>
+    <w:lsdException w:name="Medium Grid 3" w:semiHidden="0" w:uiPriority="69" w:unhideWhenUsed="0"/>
+    <w:lsdException w:name="Dark List" w:semiHidden="0" w:uiPriority="70" w:unhideWhenUsed="0"/>
+    <w:lsdException w:name="Colorful Shading" w:semiHidden="0" w:uiPriority="71" w:unhideWhenUsed="0"/>
+    <w:lsdException w:name="Colorful List" w:semiHidden="0" w:uiPriority="72" w:unhideWhenUsed="0"/>
+    <w:lsdException w:name="Colorful Grid" w:semiHidden="0" w:uiPriority="73" w:unhideWhenUsed="0"/>
+    <w:lsdException w:name="Light Shading Accent 1" w:semiHidden="0" w:uiPriority="60" w:unhideWhenUsed="0"/>
+    <w:lsdException w:name="Light List Accent 1" w:semiHidden="0" w:uiPriority="61" w:unhideWhenUsed="0"/>
+    <w:lsdException w:name="Light Grid Accent 1" w:semiHidden="0" w:uiPriority="62" w:unhideWhenUsed="0"/>
+    <w:lsdException w:name="Medium Shading 1 Accent 1" w:semiHidden="0" w:uiPriority="63" w:unhideWhenUsed="0"/>
+    <w:lsdException w:name="Medium Shading 2 Accent 1" w:semiHidden="0" w:uiPriority="64" w:unhideWhenUsed="0"/>
+    <w:lsdException w:name="Medium List 1 Accent 1" w:semiHidden="0" w:uiPriority="65" w:unhideWhenUsed="0"/>
+    <w:lsdException w:name="Revision" w:unhideWhenUsed="0"/>
+    <w:lsdException w:name="List Paragraph" w:semiHidden="0" w:uiPriority="34" w:unhideWhenUsed="0" w:qFormat="1"/>
+    <w:lsdException w:name="Quote" w:semiHidden="0" w:uiPriority="29" w:unhideWhenUsed="0" w:qFormat="1"/>
+    <w:lsdException w:name="Intense Quote" w:semiHidden="0" w:uiPriority="30" w:unhideWhenUsed="0" w:qFormat="1"/>
+    <w:lsdException w:name="Medium List 2 Accent 1" w:semiHidden="0" w:uiPriority="66" w:unhideWhenUsed="0"/>
+    <w:lsdException w:name="Medium Grid 1 Accent 1" w:semiHidden="0" w:uiPriority="67" w:unhideWhenUsed="0"/>
+    <w:lsdException w:name="Medium Grid 2 Accent 1" w:semiHidden="0" w:uiPriority="68" w:unhideWhenUsed="0"/>
+    <w:lsdException w:name="Medium Grid 3 Accent 1" w:semiHidden="0" w:uiPriority="69" w:unhideWhenUsed="0"/>
+    <w:lsdException w:name="Dark List Accent 1" w:semiHidden="0" w:uiPriority="70" w:unhideWhenUsed="0"/>
+    <w:lsdException w:name="Colorful Shading Accent 1" w:semiHidden="0" w:uiPriority="71" w:unhideWhenUsed="0"/>
+    <w:lsdException w:name="Colorful List Accent 1" w:semiHidden="0" w:uiPriority="72" w:unhideWhenUsed="0"/>
+    <w:lsdException w:name="Colorful Grid Accent 1" w:semiHidden="0" w:uiPriority="73" w:unhideWhenUsed="0"/>
+    <w:lsdException w:name="Light Shading Accent 2" w:semiHidden="0" w:uiPriority="60" w:unhideWhenUsed="0"/>
+    <w:lsdException w:name="Light List Accent 2" w:semiHidden="0" w:uiPriority="61" w:unhideWhenUsed="0"/>
+    <w:lsdException w:name="Light Grid Accent 2" w:semiHidden="0" w:uiPriority="62" w:unhideWhenUsed="0"/>
+    <w:lsdException w:name="Medium Shading 1 Accent 2" w:semiHidden="0" w:uiPriority="63" w:unhideWhenUsed="0"/>
+    <w:lsdException w:name="Medium Shading 2 Accent 2" w:semiHidden="0" w:uiPriority="64" w:unhideWhenUsed="0"/>
+    <w:lsdException w:name="Medium List 1 Accent 2" w:semiHidden="0" w:uiPriority="65" w:unhideWhenUsed="0"/>
+    <w:lsdException w:name="Medium List 2 Accent 2" w:semiHidden="0" w:uiPriority="66" w:unhideWhenUsed="0"/>
+    <w:lsdException w:name="Medium Grid 1 Accent 2" w:semiHidden="0" w:uiPriority="67" w:unhideWhenUsed="0"/>
+    <w:lsdException w:name="Medium Grid 2 Accent 2" w:semiHidden="0" w:uiPriority="68" w:unhideWhenUsed="0"/>
+    <w:lsdException w:name="Medium Grid 3 Accent 2" w:semiHidden="0" w:uiPriority="69" w:unhideWhenUsed="0"/>
+    <w:lsdException w:name="Dark List Accent 2" w:semiHidden="0" w:uiPriority="70" w:unhideWhenUsed="0"/>
+    <w:lsdException w:name="Colorful Shading Accent 2" w:semiHidden="0" w:uiPriority="71" w:unhideWhenUsed="0"/>
+    <w:lsdException w:name="Colorful List Accent 2" w:semiHidden="0" w:uiPriority="72" w:unhideWhenUsed="0"/>
+    <w:lsdException w:name="Colorful Grid Accent 2" w:semiHidden="0" w:uiPriority="73" w:unhideWhenUsed="0"/>
+    <w:lsdException w:name="Light Shading Accent 3" w:semiHidden="0" w:uiPriority="60" w:unhideWhenUsed="0"/>
+    <w:lsdException w:name="Light List Accent 3" w:semiHidden="0" w:uiPriority="61" w:unhideWhenUsed="0"/>
+    <w:lsdException w:name="Light Grid Accent 3" w:semiHidden="0" w:uiPriority="62" w:unhideWhenUsed="0"/>
+    <w:lsdException w:name="Medium Shading 1 Accent 3" w:semiHidden="0" w:uiPriority="63" w:unhideWhenUsed="0"/>
+    <w:lsdException w:name="Medium Shading 2 Accent 3" w:semiHidden="0" w:uiPriority="64" w:unhideWhenUsed="0"/>
+    <w:lsdException w:name="Medium List 1 Accent 3" w:semiHidden="0" w:uiPriority="65" w:unhideWhenUsed="0"/>
+    <w:lsdException w:name="Medium List 2 Accent 3" w:semiHidden="0" w:uiPriority="66" w:unhideWhenUsed="0"/>
+    <w:lsdException w:name="Medium Grid 1 Accent 3" w:semiHidden="0" w:uiPriority="67" w:unhideWhenUsed="0"/>
+    <w:lsdException w:name="Medium Grid 2 Accent 3" w:semiHidden="0" w:uiPriority="68" w:unhideWhenUsed="0"/>
+    <w:lsdException w:name="Medium Grid 3 Accent 3" w:semiHidden="0" w:uiPriority="69" w:unhideWhenUsed="0"/>
+    <w:lsdException w:name="Dark List Accent 3" w:semiHidden="0" w:uiPriority="70" w:unhideWhenUsed="0"/>
+    <w:lsdException w:name="Colorful Shading Accent 3" w:semiHidden="0" w:uiPriority="71" w:unhideWhenUsed="0"/>
+    <w:lsdException w:name="Colorful List Accent 3" w:semiHidden="0" w:uiPriority="72" w:unhideWhenUsed="0"/>
+    <w:lsdException w:name="Colorful Grid Accent 3" w:semiHidden="0" w:uiPriority="73" w:unhideWhenUsed="0"/>
+    <w:lsdException w:name="Light Shading Accent 4" w:semiHidden="0" w:uiPriority="60" w:unhideWhenUsed="0"/>
+    <w:lsdException w:name="Light List Accent 4" w:semiHidden="0" w:uiPriority="61" w:unhideWhenUsed="0"/>
+    <w:lsdException w:name="Light Grid Accent 4" w:semiHidden="0" w:uiPriority="62" w:unhideWhenUsed="0"/>
+    <w:lsdException w:name="Medium Shading 1 Accent 4" w:semiHidden="0" w:uiPriority="63" w:unhideWhenUsed="0"/>
+    <w:lsdException w:name="Medium Shading 2 Accent 4" w:semiHidden="0" w:uiPriority="64" w:unhideWhenUsed="0"/>
+    <w:lsdException w:name="Medium List 1 Accent 4" w:semiHidden="0" w:uiPriority="65" w:unhideWhenUsed="0"/>
+    <w:lsdException w:name="Medium List 2 Accent 4" w:semiHidden="0" w:uiPriority="66" w:unhideWhenUsed="0"/>
+    <w:lsdException w:name="Medium Grid 1 Accent 4" w:semiHidden="0" w:uiPriority="67" w:unhideWhenUsed="0"/>
+    <w:lsdException w:name="Medium Grid 2 Accent 4" w:semiHidden="0" w:uiPriority="68" w:unhideWhenUsed="0"/>
+    <w:lsdException w:name="Medium Grid 3 Accent 4" w:semiHidden="0" w:uiPriority="69" w:unhideWhenUsed="0"/>
+    <w:lsdException w:name="Dark List Accent 4" w:semiHidden="0" w:uiPriority="70" w:unhideWhenUsed="0"/>
+    <w:lsdException w:name="Colorful Shading Accent 4" w:semiHidden="0" w:uiPriority="71" w:unhideWhenUsed="0"/>
+    <w:lsdException w:name="Colorful List Accent 4" w:semiHidden="0" w:uiPriority="72" w:unhideWhenUsed="0"/>
+    <w:lsdException w:name="Colorful Grid Accent 4" w:semiHidden="0" w:uiPriority="73" w:unhideWhenUsed="0"/>
+    <w:lsdException w:name="Light Shading Accent 5" w:semiHidden="0" w:uiPriority="60" w:unhideWhenUsed="0"/>
+    <w:lsdException w:name="Light List Accent 5" w:semiHidden="0" w:uiPriority="61" w:unhideWhenUsed="0"/>
+    <w:lsdException w:name="Light Grid Accent 5" w:semiHidden="0" w:uiPriority="62" w:unhideWhenUsed="0"/>
+    <w:lsdException w:name="Medium Shading 1 Accent 5" w:semiHidden="0" w:uiPriority="63" w:unhideWhenUsed="0"/>
+    <w:lsdException w:name="Medium Shading 2 Accent 5" w:semiHidden="0" w:uiPriority="64" w:unhideWhenUsed="0"/>
+    <w:lsdException w:name="Medium List 1 Accent 5" w:semiHidden="0" w:uiPriority="65" w:unhideWhenUsed="0"/>
+    <w:lsdException w:name="Medium List 2 Accent 5" w:semiHidden="0" w:uiPriority="66" w:unhideWhenUsed="0"/>
+    <w:lsdException w:name="Medium Grid 1 Accent 5" w:semiHidden="0" w:uiPriority="67" w:unhideWhenUsed="0"/>
+    <w:lsdException w:name="Medium Grid 2 Accent 5" w:semiHidden="0" w:uiPriority="68" w:unhideWhenUsed="0"/>
+    <w:lsdException w:name="Medium Grid 3 Accent 5" w:semiHidden="0" w:uiPriority="69" w:unhideWhenUsed="0"/>
+    <w:lsdException w:name="Dark List Accent 5" w:semiHidden="0" w:uiPriority="70" w:unhideWhenUsed="0"/>
+    <w:lsdException w:name="Colorful Shading Accent 5" w:semiHidden="0" w:uiPriority="71" w:unhideWhenUsed="0"/>
+    <w:lsdException w:name="Colorful List Accent 5" w:semiHidden="0" w:uiPriority="72" w:unhideWhenUsed="0"/>
+    <w:lsdException w:name="Colorful Grid Accent 5" w:semiHidden="0" w:uiPriority="73" w:unhideWhenUsed="0"/>
+    <w:lsdException w:name="Light Shading Accent 6" w:semiHidden="0" w:uiPriority="60" w:unhideWhenUsed="0"/>
+    <w:lsdException w:name="Light List Accent 6" w:semiHidden="0" w:uiPriority="61" w:unhideWhenUsed="0"/>
+    <w:lsdException w:name="Light Grid Accent 6" w:semiHidden="0" w:uiPriority="62" w:unhideWhenUsed="0"/>
+    <w:lsdException w:name="Medium Shading 1 Accent 6" w:semiHidden="0" w:uiPriority="63" w:unhideWhenUsed="0"/>
+    <w:lsdException w:name="Medium Shading 2 Accent 6" w:semiHidden="0" w:uiPriority="64" w:unhideWhenUsed="0"/>
+    <w:lsdException w:name="Medium List 1 Accent 6" w:semiHidden="0" w:uiPriority="65" w:unhideWhenUsed="0"/>
+    <w:lsdException w:name="Medium List 2 Accent 6" w:semiHidden="0" w:uiPriority="66" w:unhideWhenUsed="0"/>
+    <w:lsdException w:name="Medium Grid 1 Accent 6" w:semiHidden="0" w:uiPriority="67" w:unhideWhenUsed="0"/>
+    <w:lsdException w:name="Medium Grid 2 Accent 6" w:semiHidden="0" w:uiPriority="68" w:unhideWhenUsed="0"/>
+    <w:lsdException w:name="Medium Grid 3 Accent 6" w:semiHidden="0" w:uiPriority="69" w:unhideWhenUsed="0"/>
+    <w:lsdException w:name="Dark List Accent 6" w:semiHidden="0" w:uiPriority="70" w:unhideWhenUsed="0"/>
+    <w:lsdException w:name="Colorful Shading Accent 6" w:semiHidden="0" w:uiPriority="71" w:unhideWhenUsed="0"/>
+    <w:lsdException w:name="Colorful List Accent 6" w:semiHidden="0" w:uiPriority="72" w:unhideWhenUsed="0"/>
+    <w:lsdException w:name="Colorful Grid Accent 6" w:semiHidden="0" w:uiPriority="73" w:unhideWhenUsed="0"/>
+    <w:lsdException w:name="Subtle Emphasis" w:semiHidden="0" w:uiPriority="19" w:unhideWhenUsed="0" w:qFormat="1"/>
+    <w:lsdException w:name="Intense Emphasis" w:semiHidden="0" w:uiPriority="21" w:unhideWhenUsed="0" w:qFormat="1"/>
+    <w:lsdException w:name="Subtle Reference" w:semiHidden="0" w:uiPriority="31" w:unhideWhenUsed="0" w:qFormat="1"/>
+    <w:lsdException w:name="Intense Reference" w:semiHidden="0" w:uiPriority="32" w:unhideWhenUsed="0" w:qFormat="1"/>
+    <w:lsdException w:name="Book Title" w:semiHidden="0" w:uiPriority="33" w:unhideWhenUsed="0" w:qFormat="1"/>
+    <w:lsdException w:name="Bibliography" w:uiPriority="37"/>
+    <w:lsdException w:name="TOC Heading" w:uiPriority="39" w:qFormat="1"/>
+  </w:latentStyles>
+  <w:style w:type="paragraph" w:default="1" w:styleId="Normal">
+    <w:name w:val="Normal"/>
+    <w:qFormat/>
+  </w:style>
+  <w:style w:type="character" w:default="1" w:styleId="DefaultParagraphFont">
+    <w:name w:val="Default Paragraph Font"/>
+    <w:uiPriority w:val="1"/>
+    <w:semiHidden/>
+    <w:unhideWhenUsed/>
+  </w:style>
+  <w:style w:type="table" w:default="1" w:styleId="TableNormal">
+    <w:name w:val="Normal Table"/>
+    <w:uiPriority w:val="99"/>
+    <w:semiHidden/>
+    <w:unhideWhenUsed/>
+    <w:tblPr>
+      <w:tblInd w:w="0" w:type="dxa"/>
+      <w:tblCellMar>
+        <w:top w:w="0" w:type="dxa"/>
+        <w:left w:w="108" w:type="dxa"/>
+        <w:bottom w:w="0" w:type="dxa"/>
+        <w:right w:w="108" w:type="dxa"/>
+      </w:tblCellMar>
+    </w:tblPr>
+  </w:style>
+  <w:style w:type="numbering" w:default="1" w:styleId="NoList">
+    <w:name w:val="No List"/>
+    <w:uiPriority w:val="99"/>
+    <w:semiHidden/>
+    <w:unhideWhenUsed/>
   </w:style>
 </w:styles>
 </file>
@@ -6960,7 +7309,7 @@
 </file>
 
 <file path=customXml/itemProps1.xml><?xml version="1.0" encoding="utf-8"?>
-<ds:datastoreItem xmlns:ds="http://schemas.openxmlformats.org/officeDocument/2006/customXml" ds:itemID="{5CF6B910-4D0F-4AB0-9916-ACB390AFD3FC}">
+<ds:datastoreItem xmlns:ds="http://schemas.openxmlformats.org/officeDocument/2006/customXml" ds:itemID="{91E39BA5-6D77-45A7-B8F0-38F6CEE8BA16}">
   <ds:schemaRefs>
     <ds:schemaRef ds:uri="http://schemas.openxmlformats.org/officeDocument/2006/bibliography"/>
   </ds:schemaRefs>

</xml_diff>